<commit_message>
Update Demo Ansible in Lab On Demand.v5.docx
</commit_message>
<xml_diff>
--- a/lod/Demo Ansible in Lab On Demand.v5.docx
+++ b/lod/Demo Ansible in Lab On Demand.v5.docx
@@ -146,13 +146,7 @@
                               <w:pStyle w:val="Title"/>
                             </w:pPr>
                             <w:r>
-                              <w:t xml:space="preserve">How to Demo Ansible </w:t>
-                            </w:r>
-                            <w:r>
-                              <w:t>in</w:t>
-                            </w:r>
-                            <w:r>
-                              <w:t xml:space="preserve"> Lab On Demand</w:t>
+                              <w:t>How to Demo Ansible in Lab On Demand</w:t>
                             </w:r>
                           </w:p>
                           <w:p>
@@ -218,13 +212,7 @@
                         <w:pStyle w:val="Title"/>
                       </w:pPr>
                       <w:r>
-                        <w:t xml:space="preserve">How to Demo Ansible </w:t>
-                      </w:r>
-                      <w:r>
-                        <w:t>in</w:t>
-                      </w:r>
-                      <w:r>
-                        <w:t xml:space="preserve"> Lab On Demand</w:t>
+                        <w:t>How to Demo Ansible in Lab On Demand</w:t>
                       </w:r>
                     </w:p>
                     <w:p>
@@ -3198,10 +3186,7 @@
         <w:fldChar w:fldCharType="begin"/>
       </w:r>
       <w:r>
-        <w:instrText xml:space="preserve"> HYPERLINK "https://docs.ansible.com/ansible/latest/modules/na_ontap_disks_module.htm</w:instrText>
-      </w:r>
-      <w:r>
-        <w:instrText xml:space="preserve">l" \l "na-ontap-disks-module" </w:instrText>
+        <w:instrText xml:space="preserve"> HYPERLINK "https://docs.ansible.com/ansible/latest/modules/na_ontap_disks_module.html" \l "na-ontap-disks-module" </w:instrText>
       </w:r>
       <w:r>
         <w:fldChar w:fldCharType="separate"/>
@@ -3392,13 +3377,25 @@
         <w:rPr>
           <w:i/>
         </w:rPr>
-        <w:t>SVM_NFS</w:t>
+        <w:t>nfs_</w:t>
       </w:r>
       <w:r>
         <w:rPr>
           <w:i/>
         </w:rPr>
-        <w:t>_mgmt_data_1</w:t>
+        <w:t>data_</w:t>
+      </w:r>
+      <w:r>
+        <w:rPr>
+          <w:i/>
+        </w:rPr>
+        <w:t>lif</w:t>
+      </w:r>
+      <w:r>
+        <w:rPr>
+          <w:i/>
+        </w:rPr>
+        <w:t>1</w:t>
       </w:r>
       <w:r>
         <w:t xml:space="preserve">, click on </w:t>
@@ -3419,12 +3416,50 @@
         <w:t>Disable</w:t>
       </w:r>
       <w:r>
-        <w:t xml:space="preserve"> it. Then click on </w:t>
+        <w:t xml:space="preserve"> it. Then </w:t>
+      </w:r>
+      <w:r>
+        <w:t xml:space="preserve">do the same for </w:t>
       </w:r>
       <w:r>
         <w:rPr>
           <w:i/>
         </w:rPr>
+        <w:t>nfs_</w:t>
+      </w:r>
+      <w:r>
+        <w:rPr>
+          <w:i/>
+        </w:rPr>
+        <w:t>data_</w:t>
+      </w:r>
+      <w:r>
+        <w:rPr>
+          <w:i/>
+        </w:rPr>
+        <w:t xml:space="preserve">lif2. </w:t>
+      </w:r>
+      <w:r>
+        <w:t xml:space="preserve">With both </w:t>
+      </w:r>
+      <w:proofErr w:type="spellStart"/>
+      <w:r>
+        <w:t>nfs</w:t>
+      </w:r>
+      <w:proofErr w:type="spellEnd"/>
+      <w:r>
+        <w:t xml:space="preserve"> data LIFs disabled, click on</w:t>
+      </w:r>
+      <w:r>
+        <w:rPr>
+          <w:i/>
+        </w:rPr>
+        <w:t xml:space="preserve"> </w:t>
+      </w:r>
+      <w:r>
+        <w:rPr>
+          <w:i/>
+        </w:rPr>
         <w:t xml:space="preserve">Refresh </w:t>
       </w:r>
       <w:r>
@@ -3434,15 +3469,24 @@
     <w:p>
       <w:pPr>
         <w:pStyle w:val="ListNumber"/>
-        <w:rPr>
-          <w:highlight w:val="yellow"/>
-        </w:rPr>
-      </w:pPr>
-      <w:r>
-        <w:rPr>
-          <w:highlight w:val="yellow"/>
-        </w:rPr>
-        <w:t>Highlight the disabled interface and click on Delete and confirm the deletion.</w:t>
+      </w:pPr>
+      <w:r>
+        <w:t xml:space="preserve">Select the two </w:t>
+      </w:r>
+      <w:r>
+        <w:t>disabled interface</w:t>
+      </w:r>
+      <w:r>
+        <w:t>s</w:t>
+      </w:r>
+      <w:r>
+        <w:t xml:space="preserve"> and click on Delete and confirm </w:t>
+      </w:r>
+      <w:r>
+        <w:t>that both are now deleted</w:t>
+      </w:r>
+      <w:r>
+        <w:t>.</w:t>
       </w:r>
     </w:p>
     <w:p>
@@ -3452,13 +3496,12 @@
       <w:r>
         <w:rPr>
           <w:noProof/>
-          <w:highlight w:val="yellow"/>
         </w:rPr>
         <w:drawing>
-          <wp:inline distT="0" distB="0" distL="0" distR="0" wp14:anchorId="70594F3B" wp14:editId="2D418864">
-            <wp:extent cx="3403600" cy="1074321"/>
-            <wp:effectExtent l="0" t="0" r="6350" b="0"/>
-            <wp:docPr id="8" name="Picture 8"/>
+          <wp:inline distT="0" distB="0" distL="0" distR="0" wp14:anchorId="64ABEF86" wp14:editId="5C090E0E">
+            <wp:extent cx="5943600" cy="1466215"/>
+            <wp:effectExtent l="0" t="0" r="0" b="635"/>
+            <wp:docPr id="1" name="Picture 1"/>
             <wp:cNvGraphicFramePr>
               <a:graphicFrameLocks xmlns:a="http://schemas.openxmlformats.org/drawingml/2006/main" noChangeAspect="1"/>
             </wp:cNvGraphicFramePr>
@@ -3478,7 +3521,7 @@
                   <pic:spPr>
                     <a:xfrm>
                       <a:off x="0" y="0"/>
-                      <a:ext cx="3446448" cy="1087846"/>
+                      <a:ext cx="5943600" cy="1466215"/>
                     </a:xfrm>
                     <a:prstGeom prst="rect">
                       <a:avLst/>
@@ -3665,7 +3708,7 @@
         <w:shd w:val="clear" w:color="auto" w:fill="D9D9D9" w:themeFill="background1" w:themeFillShade="D9"/>
       </w:pPr>
       <w:r>
-        <w:t>TASK [Create Aggregates (na_ontap_aggregate)] ********************************************************************************************************************************</w:t>
+        <w:t>TASK [Create Aggregates (na_ontap_aggregate)] *************************************************************************************************</w:t>
       </w:r>
     </w:p>
     <w:p>
@@ -3690,142 +3733,177 @@
         <w:pStyle w:val="ConsoleBlockSmall"/>
         <w:shd w:val="clear" w:color="auto" w:fill="D9D9D9" w:themeFill="background1" w:themeFillShade="D9"/>
         <w:rPr>
-          <w:color w:val="00B050"/>
-        </w:rPr>
-      </w:pPr>
-      <w:r>
-        <w:rPr>
           <w:b/>
           <w:color w:val="00B050"/>
         </w:rPr>
-        <w:t>ok: [localhost] =&gt; (item={u'node': u'cluster1-02', u'name': u'n2_aggr1'})</w:t>
-      </w:r>
-    </w:p>
-    <w:p>
-      <w:pPr>
-        <w:pStyle w:val="ConsoleBlockSmall"/>
-        <w:shd w:val="clear" w:color="auto" w:fill="D9D9D9" w:themeFill="background1" w:themeFillShade="D9"/>
-      </w:pPr>
-    </w:p>
-    <w:p>
-      <w:pPr>
-        <w:pStyle w:val="ConsoleBlockSmall"/>
-        <w:shd w:val="clear" w:color="auto" w:fill="D9D9D9" w:themeFill="background1" w:themeFillShade="D9"/>
-      </w:pPr>
-      <w:r>
-        <w:t>TASK [Create a SVM (na_ontap_svm)] ********************************************************************************************************************************</w:t>
-      </w:r>
-    </w:p>
-    <w:p>
-      <w:pPr>
-        <w:pStyle w:val="ConsoleBlockSmall"/>
-        <w:shd w:val="clear" w:color="auto" w:fill="D9D9D9" w:themeFill="background1" w:themeFillShade="D9"/>
+      </w:pPr>
+      <w:r>
         <w:rPr>
           <w:b/>
           <w:color w:val="00B050"/>
         </w:rPr>
-      </w:pPr>
-      <w:r>
+        <w:t>ok: [localhost] =&gt; (item={u'node': u'cluster1-02', u'name': u'n2_aggr1'})</w:t>
+      </w:r>
+    </w:p>
+    <w:p>
+      <w:pPr>
+        <w:pStyle w:val="ConsoleBlockSmall"/>
+        <w:shd w:val="clear" w:color="auto" w:fill="D9D9D9" w:themeFill="background1" w:themeFillShade="D9"/>
+      </w:pPr>
+    </w:p>
+    <w:p>
+      <w:pPr>
+        <w:pStyle w:val="ConsoleBlockSmall"/>
+        <w:shd w:val="clear" w:color="auto" w:fill="D9D9D9" w:themeFill="background1" w:themeFillShade="D9"/>
+      </w:pPr>
+      <w:r>
+        <w:t>TASK [Create a SVM (na_ontap_svm)] *************************************************************************************************</w:t>
+      </w:r>
+    </w:p>
+    <w:p>
+      <w:pPr>
+        <w:pStyle w:val="ConsoleBlockSmall"/>
+        <w:shd w:val="clear" w:color="auto" w:fill="D9D9D9" w:themeFill="background1" w:themeFillShade="D9"/>
         <w:rPr>
           <w:b/>
           <w:color w:val="00B050"/>
         </w:rPr>
-        <w:t>ok: [localhost]</w:t>
-      </w:r>
-    </w:p>
-    <w:p>
-      <w:pPr>
-        <w:pStyle w:val="ConsoleBlockSmall"/>
-        <w:shd w:val="clear" w:color="auto" w:fill="D9D9D9" w:themeFill="background1" w:themeFillShade="D9"/>
-      </w:pPr>
-    </w:p>
-    <w:p>
-      <w:pPr>
-        <w:pStyle w:val="ConsoleBlockSmall"/>
-        <w:shd w:val="clear" w:color="auto" w:fill="D9D9D9" w:themeFill="background1" w:themeFillShade="D9"/>
-      </w:pPr>
-      <w:r>
-        <w:t>TASK [Create an Interface (na_ontap_interface)] ********************************************************************************************************************************</w:t>
-      </w:r>
-    </w:p>
-    <w:p>
-      <w:pPr>
-        <w:pStyle w:val="ConsoleBlockSmall"/>
-        <w:shd w:val="clear" w:color="auto" w:fill="D9D9D9" w:themeFill="background1" w:themeFillShade="D9"/>
-        <w:rPr>
-          <w:b/>
-          <w:color w:val="FFC000"/>
-        </w:rPr>
-      </w:pPr>
-      <w:r>
-        <w:rPr>
-          <w:b/>
-          <w:color w:val="FFC000"/>
-        </w:rPr>
-        <w:t>changed: [localhost]</w:t>
-      </w:r>
-    </w:p>
-    <w:p>
-      <w:pPr>
-        <w:pStyle w:val="ConsoleBlockSmall"/>
-        <w:shd w:val="clear" w:color="auto" w:fill="D9D9D9" w:themeFill="background1" w:themeFillShade="D9"/>
-      </w:pPr>
-    </w:p>
-    <w:p>
-      <w:pPr>
-        <w:pStyle w:val="ConsoleBlockSmall"/>
-        <w:shd w:val="clear" w:color="auto" w:fill="D9D9D9" w:themeFill="background1" w:themeFillShade="D9"/>
-      </w:pPr>
-      <w:r>
-        <w:t>TASK [Configure NFS (na_ontap_nfs)] ********************************************************************************************************************************</w:t>
-      </w:r>
-    </w:p>
-    <w:p>
-      <w:pPr>
-        <w:pStyle w:val="ConsoleBlockSmall"/>
-        <w:shd w:val="clear" w:color="auto" w:fill="D9D9D9" w:themeFill="background1" w:themeFillShade="D9"/>
+      </w:pPr>
+      <w:r>
         <w:rPr>
           <w:b/>
           <w:color w:val="00B050"/>
         </w:rPr>
-      </w:pPr>
-      <w:r>
+        <w:t>ok: [localhost]</w:t>
+      </w:r>
+    </w:p>
+    <w:p>
+      <w:pPr>
+        <w:pStyle w:val="ConsoleBlockSmall"/>
+        <w:shd w:val="clear" w:color="auto" w:fill="D9D9D9" w:themeFill="background1" w:themeFillShade="D9"/>
+      </w:pPr>
+    </w:p>
+    <w:p>
+      <w:pPr>
+        <w:pStyle w:val="ConsoleBlockSmall"/>
+        <w:shd w:val="clear" w:color="auto" w:fill="D9D9D9" w:themeFill="background1" w:themeFillShade="D9"/>
+      </w:pPr>
+      <w:r>
+        <w:t>TASK [Create an Interface (na_ontap_interface)] *************************************************************************************************</w:t>
+      </w:r>
+    </w:p>
+    <w:p>
+      <w:pPr>
+        <w:pStyle w:val="ConsoleBlockSmall"/>
+        <w:shd w:val="clear" w:color="auto" w:fill="D9D9D9" w:themeFill="background1" w:themeFillShade="D9"/>
+        <w:rPr>
+          <w:b/>
+          <w:color w:val="FFFF00"/>
+        </w:rPr>
+      </w:pPr>
+      <w:r>
+        <w:rPr>
+          <w:b/>
+          <w:color w:val="FFFF00"/>
+        </w:rPr>
+        <w:t>changed: [localhost]</w:t>
+      </w:r>
+    </w:p>
+    <w:p>
+      <w:pPr>
+        <w:pStyle w:val="ConsoleBlockSmall"/>
+        <w:shd w:val="clear" w:color="auto" w:fill="D9D9D9" w:themeFill="background1" w:themeFillShade="D9"/>
+      </w:pPr>
+    </w:p>
+    <w:p>
+      <w:pPr>
+        <w:pStyle w:val="ConsoleBlockSmall"/>
+        <w:shd w:val="clear" w:color="auto" w:fill="D9D9D9" w:themeFill="background1" w:themeFillShade="D9"/>
+      </w:pPr>
+      <w:r>
+        <w:t>TASK [Create an Interface (na_ontap_interface)] *************************************************************************************************</w:t>
+      </w:r>
+    </w:p>
+    <w:p>
+      <w:pPr>
+        <w:pStyle w:val="ConsoleBlockSmall"/>
+        <w:shd w:val="clear" w:color="auto" w:fill="D9D9D9" w:themeFill="background1" w:themeFillShade="D9"/>
+        <w:rPr>
+          <w:b/>
+          <w:color w:val="FFFF00"/>
+        </w:rPr>
+      </w:pPr>
+      <w:r>
+        <w:rPr>
+          <w:b/>
+          <w:color w:val="FFFF00"/>
+        </w:rPr>
+        <w:t>changed: [localhost]</w:t>
+      </w:r>
+    </w:p>
+    <w:p>
+      <w:pPr>
+        <w:pStyle w:val="ConsoleBlockSmall"/>
+        <w:shd w:val="clear" w:color="auto" w:fill="D9D9D9" w:themeFill="background1" w:themeFillShade="D9"/>
+      </w:pPr>
+      <w:bookmarkStart w:id="14" w:name="_GoBack"/>
+      <w:bookmarkEnd w:id="14"/>
+    </w:p>
+    <w:p>
+      <w:pPr>
+        <w:pStyle w:val="ConsoleBlockSmall"/>
+        <w:shd w:val="clear" w:color="auto" w:fill="D9D9D9" w:themeFill="background1" w:themeFillShade="D9"/>
+      </w:pPr>
+      <w:r>
+        <w:t>TASK [Configure NFS (na_ontap_nfs)] *************************************************************************************************</w:t>
+      </w:r>
+    </w:p>
+    <w:p>
+      <w:pPr>
+        <w:pStyle w:val="ConsoleBlockSmall"/>
+        <w:shd w:val="clear" w:color="auto" w:fill="D9D9D9" w:themeFill="background1" w:themeFillShade="D9"/>
         <w:rPr>
           <w:b/>
           <w:color w:val="00B050"/>
         </w:rPr>
-        <w:t>ok: [localhost]</w:t>
-      </w:r>
-    </w:p>
-    <w:p>
-      <w:pPr>
-        <w:pStyle w:val="ConsoleBlockSmall"/>
-        <w:shd w:val="clear" w:color="auto" w:fill="D9D9D9" w:themeFill="background1" w:themeFillShade="D9"/>
-      </w:pPr>
-    </w:p>
-    <w:p>
-      <w:pPr>
-        <w:pStyle w:val="ConsoleBlockSmall"/>
-        <w:shd w:val="clear" w:color="auto" w:fill="D9D9D9" w:themeFill="background1" w:themeFillShade="D9"/>
-      </w:pPr>
-      <w:r>
-        <w:t>TASK [Create default Export Policy Rule (na_ontap_export_policy_rule)] ********************************************************************************************************************************</w:t>
-      </w:r>
-    </w:p>
-    <w:p>
-      <w:pPr>
-        <w:pStyle w:val="ConsoleBlockSmall"/>
-        <w:shd w:val="clear" w:color="auto" w:fill="D9D9D9" w:themeFill="background1" w:themeFillShade="D9"/>
+      </w:pPr>
+      <w:r>
         <w:rPr>
           <w:b/>
           <w:color w:val="00B050"/>
         </w:rPr>
-      </w:pPr>
-      <w:r>
+        <w:t>ok: [localhost]</w:t>
+      </w:r>
+    </w:p>
+    <w:p>
+      <w:pPr>
+        <w:pStyle w:val="ConsoleBlockSmall"/>
+        <w:shd w:val="clear" w:color="auto" w:fill="D9D9D9" w:themeFill="background1" w:themeFillShade="D9"/>
+      </w:pPr>
+    </w:p>
+    <w:p>
+      <w:pPr>
+        <w:pStyle w:val="ConsoleBlockSmall"/>
+        <w:shd w:val="clear" w:color="auto" w:fill="D9D9D9" w:themeFill="background1" w:themeFillShade="D9"/>
+      </w:pPr>
+      <w:r>
+        <w:t>TASK [Create default Export Policy Rule (na_ontap_export_policy_rule)] *************************************************************************************************</w:t>
+      </w:r>
+    </w:p>
+    <w:p>
+      <w:pPr>
+        <w:pStyle w:val="ConsoleBlockSmall"/>
+        <w:shd w:val="clear" w:color="auto" w:fill="D9D9D9" w:themeFill="background1" w:themeFillShade="D9"/>
         <w:rPr>
           <w:b/>
           <w:color w:val="00B050"/>
         </w:rPr>
+      </w:pPr>
+      <w:r>
+        <w:rPr>
+          <w:b/>
+          <w:color w:val="00B050"/>
+        </w:rPr>
         <w:t>ok: [localhost]</w:t>
       </w:r>
     </w:p>
@@ -3872,12 +3950,12 @@
       <w:pPr>
         <w:pStyle w:val="Heading2"/>
       </w:pPr>
-      <w:bookmarkStart w:id="14" w:name="_Toc17989947"/>
+      <w:bookmarkStart w:id="15" w:name="_Toc17989947"/>
       <w:r>
         <w:lastRenderedPageBreak/>
         <w:t>Using Ansible to Deploy Trident</w:t>
       </w:r>
-      <w:bookmarkEnd w:id="14"/>
+      <w:bookmarkEnd w:id="15"/>
     </w:p>
     <w:p>
       <w:pPr>
@@ -4711,7 +4789,7 @@
       <w:pPr>
         <w:pStyle w:val="Heading1"/>
       </w:pPr>
-      <w:bookmarkStart w:id="15" w:name="_Toc17989948"/>
+      <w:bookmarkStart w:id="16" w:name="_Toc17989948"/>
       <w:r>
         <w:t xml:space="preserve">Using Ansible with </w:t>
       </w:r>
@@ -4721,7 +4799,7 @@
       <w:r>
         <w:t>Roles</w:t>
       </w:r>
-      <w:bookmarkEnd w:id="15"/>
+      <w:bookmarkEnd w:id="16"/>
     </w:p>
     <w:p>
       <w:pPr>
@@ -7415,7 +7493,7 @@
       <w:pPr>
         <w:pStyle w:val="Heading2"/>
       </w:pPr>
-      <w:bookmarkStart w:id="16" w:name="_Toc17989949"/>
+      <w:bookmarkStart w:id="17" w:name="_Toc17989949"/>
       <w:r>
         <w:t xml:space="preserve">Configuring </w:t>
       </w:r>
@@ -7431,7 +7509,7 @@
       <w:r>
         <w:t xml:space="preserve"> and NetApp Roles</w:t>
       </w:r>
-      <w:bookmarkEnd w:id="16"/>
+      <w:bookmarkEnd w:id="17"/>
     </w:p>
     <w:p>
       <w:pPr>
@@ -7516,12 +7594,7 @@
       </w:r>
       <w:proofErr w:type="spellEnd"/>
       <w:r>
-        <w:t>) as the variables reposit</w:t>
-      </w:r>
-      <w:bookmarkStart w:id="17" w:name="_GoBack"/>
-      <w:bookmarkEnd w:id="17"/>
-      <w:r>
-        <w:t xml:space="preserve">ory used during the configuration of the cluster. That file is easily </w:t>
+        <w:t xml:space="preserve">) as the variables repository used during the configuration of the cluster. That file is easily </w:t>
       </w:r>
       <w:proofErr w:type="spellStart"/>
       <w:r>
@@ -8106,6 +8179,7 @@
         <w:pStyle w:val="ConsoleBlockSmall"/>
       </w:pPr>
       <w:r>
+        <w:lastRenderedPageBreak/>
         <w:t xml:space="preserve">      https: true</w:t>
       </w:r>
     </w:p>
@@ -8114,7 +8188,582 @@
         <w:pStyle w:val="ConsoleBlockSmall"/>
       </w:pPr>
       <w:r>
+        <w:t xml:space="preserve">      validate_certs: false</w:t>
+      </w:r>
+    </w:p>
+    <w:p>
+      <w:pPr>
+        <w:pStyle w:val="ConsoleBlockSmall"/>
+      </w:pPr>
+      <w:r>
+        <w:t xml:space="preserve">      hostname: "{{ hostname }}"</w:t>
+      </w:r>
+    </w:p>
+    <w:p>
+      <w:pPr>
+        <w:pStyle w:val="ConsoleBlockSmall"/>
+      </w:pPr>
+      <w:r>
+        <w:t xml:space="preserve">      username: "{{ username }}"</w:t>
+      </w:r>
+    </w:p>
+    <w:p>
+      <w:pPr>
+        <w:pStyle w:val="ConsoleBlockSmall"/>
+      </w:pPr>
+      <w:r>
+        <w:t xml:space="preserve">      password: "{{ password }}"</w:t>
+      </w:r>
+    </w:p>
+    <w:p>
+      <w:pPr>
+        <w:pStyle w:val="ConsoleBlockSmall"/>
+      </w:pPr>
+      <w:r>
+        <w:t xml:space="preserve">    with_items:</w:t>
+      </w:r>
+    </w:p>
+    <w:p>
+      <w:pPr>
+        <w:pStyle w:val="ConsoleBlockSmall"/>
+      </w:pPr>
+      <w:r>
+        <w:t xml:space="preserve">      - { name: "n1_aggr1", node: "cluster1-01" }</w:t>
+      </w:r>
+    </w:p>
+    <w:p>
+      <w:pPr>
+        <w:pStyle w:val="ConsoleBlockSmall"/>
+      </w:pPr>
+      <w:r>
+        <w:t xml:space="preserve">      - { name: "n2_aggr1", node: "cluster1-02" }</w:t>
+      </w:r>
+    </w:p>
+    <w:p>
+      <w:pPr>
+        <w:pStyle w:val="ConsoleBlockSmall"/>
+      </w:pPr>
+    </w:p>
+    <w:p>
+      <w:pPr>
+        <w:pStyle w:val="ConsoleBlockSmall"/>
+      </w:pPr>
+      <w:r>
+        <w:t>#   Create a SVM</w:t>
+      </w:r>
+    </w:p>
+    <w:p>
+      <w:pPr>
+        <w:pStyle w:val="ConsoleBlockSmall"/>
+      </w:pPr>
+      <w:r>
+        <w:t xml:space="preserve">  - name: Create a SVM (na_ontap_svm)</w:t>
+      </w:r>
+    </w:p>
+    <w:p>
+      <w:pPr>
+        <w:pStyle w:val="ConsoleBlockSmall"/>
+      </w:pPr>
+      <w:r>
+        <w:t xml:space="preserve">    na_ontap_svm:</w:t>
+      </w:r>
+    </w:p>
+    <w:p>
+      <w:pPr>
+        <w:pStyle w:val="ConsoleBlockSmall"/>
+      </w:pPr>
+      <w:r>
+        <w:t xml:space="preserve">      state: "{{ state }}"</w:t>
+      </w:r>
+    </w:p>
+    <w:p>
+      <w:pPr>
+        <w:pStyle w:val="ConsoleBlockSmall"/>
+      </w:pPr>
+      <w:r>
+        <w:t xml:space="preserve">      name: "{{ vserver }}"</w:t>
+      </w:r>
+    </w:p>
+    <w:p>
+      <w:pPr>
+        <w:pStyle w:val="ConsoleBlockSmall"/>
+      </w:pPr>
+      <w:r>
+        <w:t xml:space="preserve">      root_volume: "{{ vserver}}_root"</w:t>
+      </w:r>
+    </w:p>
+    <w:p>
+      <w:pPr>
+        <w:pStyle w:val="ConsoleBlockSmall"/>
+      </w:pPr>
+      <w:r>
+        <w:t xml:space="preserve">      root_volume_aggregate: "{{ aggr }}"</w:t>
+      </w:r>
+    </w:p>
+    <w:p>
+      <w:pPr>
+        <w:pStyle w:val="ConsoleBlockSmall"/>
+      </w:pPr>
+      <w:r>
+        <w:t xml:space="preserve">      root_volume_security_style: unix</w:t>
+      </w:r>
+    </w:p>
+    <w:p>
+      <w:pPr>
+        <w:pStyle w:val="ConsoleBlockSmall"/>
+      </w:pPr>
+      <w:r>
+        <w:t xml:space="preserve">      </w:t>
+      </w:r>
+      <w:r>
+        <w:t>aggr_list: n1_aggr1,n2_aggr1</w:t>
+      </w:r>
+    </w:p>
+    <w:p>
+      <w:pPr>
+        <w:pStyle w:val="ConsoleBlockSmall"/>
+      </w:pPr>
+      <w:r>
+        <w:t xml:space="preserve">      hostname: "{{ hostname }}"</w:t>
+      </w:r>
+    </w:p>
+    <w:p>
+      <w:pPr>
+        <w:pStyle w:val="ConsoleBlockSmall"/>
+      </w:pPr>
+      <w:r>
+        <w:t xml:space="preserve">      username: "{{ username }}"</w:t>
+      </w:r>
+    </w:p>
+    <w:p>
+      <w:pPr>
+        <w:pStyle w:val="ConsoleBlockSmall"/>
+      </w:pPr>
+      <w:r>
+        <w:t xml:space="preserve">      password: "{{ password }}"</w:t>
+      </w:r>
+    </w:p>
+    <w:p>
+      <w:pPr>
+        <w:pStyle w:val="ConsoleBlockSmall"/>
+      </w:pPr>
+      <w:r>
+        <w:t xml:space="preserve">      https: true</w:t>
+      </w:r>
+    </w:p>
+    <w:p>
+      <w:pPr>
+        <w:pStyle w:val="ConsoleBlockSmall"/>
+      </w:pPr>
+      <w:r>
+        <w:t xml:space="preserve">      validate_certs: false</w:t>
+      </w:r>
+    </w:p>
+    <w:p>
+      <w:pPr>
+        <w:pStyle w:val="ConsoleBlockSmall"/>
+      </w:pPr>
+    </w:p>
+    <w:p>
+      <w:pPr>
+        <w:pStyle w:val="ConsoleBlockSmall"/>
+      </w:pPr>
+      <w:r>
+        <w:t>#   Create an Interface</w:t>
+      </w:r>
+    </w:p>
+    <w:p>
+      <w:pPr>
+        <w:pStyle w:val="ConsoleBlockSmall"/>
+      </w:pPr>
+      <w:r>
+        <w:t xml:space="preserve">  - name: Create an Interface (na_ontap_interface)</w:t>
+      </w:r>
+    </w:p>
+    <w:p>
+      <w:pPr>
+        <w:pStyle w:val="ConsoleBlockSmall"/>
+      </w:pPr>
+      <w:r>
+        <w:t xml:space="preserve">    na_ontap_interface:</w:t>
+      </w:r>
+    </w:p>
+    <w:p>
+      <w:pPr>
+        <w:pStyle w:val="ConsoleBlockSmall"/>
+      </w:pPr>
+      <w:r>
+        <w:t xml:space="preserve">      state: "{{ state }}"</w:t>
+      </w:r>
+    </w:p>
+    <w:p>
+      <w:pPr>
+        <w:pStyle w:val="ConsoleBlockSmall"/>
+      </w:pPr>
+      <w:r>
+        <w:t xml:space="preserve">      interface_name: "{{ vserver }}_mgmt_data_1"</w:t>
+      </w:r>
+    </w:p>
+    <w:p>
+      <w:pPr>
+        <w:pStyle w:val="ConsoleBlockSmall"/>
+      </w:pPr>
+      <w:r>
+        <w:t xml:space="preserve">      home_port: e0d</w:t>
+      </w:r>
+    </w:p>
+    <w:p>
+      <w:pPr>
+        <w:pStyle w:val="ConsoleBlockSmall"/>
+      </w:pPr>
+      <w:r>
+        <w:t xml:space="preserve">      home_node: cluster1-01</w:t>
+      </w:r>
+    </w:p>
+    <w:p>
+      <w:pPr>
+        <w:pStyle w:val="ConsoleBlockSmall"/>
+      </w:pPr>
+      <w:r>
+        <w:t xml:space="preserve">      role: data</w:t>
+      </w:r>
+    </w:p>
+    <w:p>
+      <w:pPr>
+        <w:pStyle w:val="ConsoleBlockSmall"/>
+      </w:pPr>
+      <w:r>
+        <w:t xml:space="preserve">      protocols: nfs</w:t>
+      </w:r>
+    </w:p>
+    <w:p>
+      <w:pPr>
+        <w:pStyle w:val="ConsoleBlockSmall"/>
+      </w:pPr>
+      <w:r>
+        <w:t xml:space="preserve">      address: "{{ data_lif }}"</w:t>
+      </w:r>
+    </w:p>
+    <w:p>
+      <w:pPr>
+        <w:pStyle w:val="ConsoleBlockSmall"/>
+      </w:pPr>
+      <w:r>
+        <w:t xml:space="preserve">      netmask: 255.255.255.0</w:t>
+      </w:r>
+    </w:p>
+    <w:p>
+      <w:pPr>
+        <w:pStyle w:val="ConsoleBlockSmall"/>
+      </w:pPr>
+      <w:r>
+        <w:t xml:space="preserve">      vserver: "{{ vserver }}"</w:t>
+      </w:r>
+    </w:p>
+    <w:p>
+      <w:pPr>
+        <w:pStyle w:val="ConsoleBlockSmall"/>
+      </w:pPr>
+      <w:r>
+        <w:t xml:space="preserve">      hostname: "{{ hostname }}"</w:t>
+      </w:r>
+    </w:p>
+    <w:p>
+      <w:pPr>
+        <w:pStyle w:val="ConsoleBlockSmall"/>
+      </w:pPr>
+      <w:r>
+        <w:t xml:space="preserve">      username: "{{ username }}"</w:t>
+      </w:r>
+    </w:p>
+    <w:p>
+      <w:pPr>
+        <w:pStyle w:val="ConsoleBlockSmall"/>
+      </w:pPr>
+      <w:r>
+        <w:t xml:space="preserve">      password: "{{ password }}"</w:t>
+      </w:r>
+    </w:p>
+    <w:p>
+      <w:pPr>
+        <w:pStyle w:val="ConsoleBlockSmall"/>
+      </w:pPr>
+      <w:r>
+        <w:t xml:space="preserve">      https: true</w:t>
+      </w:r>
+    </w:p>
+    <w:p>
+      <w:pPr>
+        <w:pStyle w:val="ConsoleBlockSmall"/>
+      </w:pPr>
+      <w:r>
+        <w:t xml:space="preserve">      validate_certs: false</w:t>
+      </w:r>
+    </w:p>
+    <w:p>
+      <w:pPr>
+        <w:pStyle w:val="ConsoleBlockSmall"/>
+      </w:pPr>
+    </w:p>
+    <w:p>
+      <w:pPr>
+        <w:pStyle w:val="ConsoleBlockSmall"/>
+      </w:pPr>
+      <w:r>
+        <w:t>#   Configure NFS</w:t>
+      </w:r>
+    </w:p>
+    <w:p>
+      <w:pPr>
+        <w:pStyle w:val="ConsoleBlockSmall"/>
+      </w:pPr>
+      <w:r>
+        <w:t xml:space="preserve">  - name: Configure NFS (na_ontap_nfs)</w:t>
+      </w:r>
+    </w:p>
+    <w:p>
+      <w:pPr>
+        <w:pStyle w:val="ConsoleBlockSmall"/>
+      </w:pPr>
+      <w:r>
+        <w:t xml:space="preserve">    na_ontap_nfs:</w:t>
+      </w:r>
+    </w:p>
+    <w:p>
+      <w:pPr>
+        <w:pStyle w:val="ConsoleBlockSmall"/>
+      </w:pPr>
+      <w:r>
+        <w:t xml:space="preserve">      state: "{{ state }}"</w:t>
+      </w:r>
+    </w:p>
+    <w:p>
+      <w:pPr>
+        <w:pStyle w:val="ConsoleBlockSmall"/>
+      </w:pPr>
+      <w:r>
+        <w:t xml:space="preserve">      service_state: started</w:t>
+      </w:r>
+    </w:p>
+    <w:p>
+      <w:pPr>
+        <w:pStyle w:val="ConsoleBlockSmall"/>
+      </w:pPr>
+      <w:r>
+        <w:t xml:space="preserve">      vserver: "{{ vserver }}"</w:t>
+      </w:r>
+    </w:p>
+    <w:p>
+      <w:pPr>
+        <w:pStyle w:val="ConsoleBlockSmall"/>
+      </w:pPr>
+      <w:r>
+        <w:t xml:space="preserve">      nfsv3: enabled</w:t>
+      </w:r>
+    </w:p>
+    <w:p>
+      <w:pPr>
+        <w:pStyle w:val="ConsoleBlockSmall"/>
+      </w:pPr>
+      <w:r>
+        <w:t xml:space="preserve">      nfsv4: disabled</w:t>
+      </w:r>
+    </w:p>
+    <w:p>
+      <w:pPr>
+        <w:pStyle w:val="ConsoleBlockSmall"/>
+      </w:pPr>
+      <w:r>
+        <w:t xml:space="preserve">      nfsv41: disabled</w:t>
+      </w:r>
+    </w:p>
+    <w:p>
+      <w:pPr>
+        <w:pStyle w:val="ConsoleBlockSmall"/>
+      </w:pPr>
+      <w:r>
+        <w:t xml:space="preserve">      tcp: enabled</w:t>
+      </w:r>
+    </w:p>
+    <w:p>
+      <w:pPr>
+        <w:pStyle w:val="ConsoleBlockSmall"/>
+      </w:pPr>
+      <w:r>
+        <w:t xml:space="preserve">      udp: enabled</w:t>
+      </w:r>
+    </w:p>
+    <w:p>
+      <w:pPr>
+        <w:pStyle w:val="ConsoleBlockSmall"/>
+      </w:pPr>
+      <w:r>
+        <w:t xml:space="preserve">      vstorage_state: disabled</w:t>
+      </w:r>
+    </w:p>
+    <w:p>
+      <w:pPr>
+        <w:pStyle w:val="ConsoleBlockSmall"/>
+      </w:pPr>
+      <w:r>
+        <w:t xml:space="preserve">      hostname: "{{ hostname }}"</w:t>
+      </w:r>
+    </w:p>
+    <w:p>
+      <w:pPr>
+        <w:pStyle w:val="ConsoleBlockSmall"/>
+      </w:pPr>
+      <w:r>
+        <w:t xml:space="preserve">      username: "{{ username }}"</w:t>
+      </w:r>
+    </w:p>
+    <w:p>
+      <w:pPr>
+        <w:pStyle w:val="ConsoleBlockSmall"/>
+      </w:pPr>
+      <w:r>
+        <w:t xml:space="preserve">      password: "{{ password }}"</w:t>
+      </w:r>
+    </w:p>
+    <w:p>
+      <w:pPr>
+        <w:pStyle w:val="ConsoleBlockSmall"/>
+      </w:pPr>
+      <w:r>
+        <w:t xml:space="preserve">      https: true</w:t>
+      </w:r>
+    </w:p>
+    <w:p>
+      <w:pPr>
+        <w:pStyle w:val="ConsoleBlockSmall"/>
+      </w:pPr>
+      <w:r>
+        <w:t xml:space="preserve">      validate_certs: false</w:t>
+      </w:r>
+    </w:p>
+    <w:p>
+      <w:pPr>
+        <w:pStyle w:val="ConsoleBlockSmall"/>
+      </w:pPr>
+    </w:p>
+    <w:p>
+      <w:pPr>
+        <w:pStyle w:val="ConsoleBlockSmall"/>
+      </w:pPr>
+      <w:r>
+        <w:t>#   Setup Default Rules</w:t>
+      </w:r>
+    </w:p>
+    <w:p>
+      <w:pPr>
+        <w:pStyle w:val="ConsoleBlockSmall"/>
+      </w:pPr>
+      <w:r>
+        <w:t xml:space="preserve">  - name: Create default Export Policy Rule (na_ontap_export_policy_rule)</w:t>
+      </w:r>
+    </w:p>
+    <w:p>
+      <w:pPr>
+        <w:pStyle w:val="ConsoleBlockSmall"/>
+      </w:pPr>
+      <w:r>
+        <w:t xml:space="preserve">    na_ontap_export_policy_rule:</w:t>
+      </w:r>
+    </w:p>
+    <w:p>
+      <w:pPr>
+        <w:pStyle w:val="ConsoleBlockSmall"/>
+      </w:pPr>
+      <w:r>
+        <w:t xml:space="preserve">      state: "{{ state }}"</w:t>
+      </w:r>
+    </w:p>
+    <w:p>
+      <w:pPr>
+        <w:pStyle w:val="ConsoleBlockSmall"/>
+      </w:pPr>
+      <w:r>
+        <w:t xml:space="preserve">      policy_name: default</w:t>
+      </w:r>
+    </w:p>
+    <w:p>
+      <w:pPr>
+        <w:pStyle w:val="ConsoleBlockSmall"/>
+      </w:pPr>
+      <w:r>
+        <w:t xml:space="preserve">      vserver: "{{ vserver }}"</w:t>
+      </w:r>
+    </w:p>
+    <w:p>
+      <w:pPr>
+        <w:pStyle w:val="ConsoleBlockSmall"/>
+      </w:pPr>
+      <w:r>
+        <w:t xml:space="preserve">      client_match: 0.0.0.0/0</w:t>
+      </w:r>
+    </w:p>
+    <w:p>
+      <w:pPr>
+        <w:pStyle w:val="ConsoleBlockSmall"/>
+      </w:pPr>
+      <w:r>
+        <w:t xml:space="preserve">      ro_rule: any</w:t>
+      </w:r>
+    </w:p>
+    <w:p>
+      <w:pPr>
+        <w:pStyle w:val="ConsoleBlockSmall"/>
+      </w:pPr>
+      <w:r>
+        <w:t xml:space="preserve">      rw_rule: none</w:t>
+      </w:r>
+    </w:p>
+    <w:p>
+      <w:pPr>
+        <w:pStyle w:val="ConsoleBlockSmall"/>
+      </w:pPr>
+      <w:r>
+        <w:t xml:space="preserve">      super_user_security: none</w:t>
+      </w:r>
+    </w:p>
+    <w:p>
+      <w:pPr>
+        <w:pStyle w:val="ConsoleBlockSmall"/>
+      </w:pPr>
+      <w:r>
         <w:lastRenderedPageBreak/>
+        <w:t xml:space="preserve">      hostname: "{{ hostname }}"</w:t>
+      </w:r>
+    </w:p>
+    <w:p>
+      <w:pPr>
+        <w:pStyle w:val="ConsoleBlockSmall"/>
+      </w:pPr>
+      <w:r>
+        <w:t xml:space="preserve">      username: "{{ username }}"</w:t>
+      </w:r>
+    </w:p>
+    <w:p>
+      <w:pPr>
+        <w:pStyle w:val="ConsoleBlockSmall"/>
+      </w:pPr>
+      <w:r>
+        <w:t xml:space="preserve">      password: "{{ password }}"</w:t>
+      </w:r>
+    </w:p>
+    <w:p>
+      <w:pPr>
+        <w:pStyle w:val="ConsoleBlockSmall"/>
+      </w:pPr>
+      <w:r>
+        <w:t xml:space="preserve">      https: true</w:t>
+      </w:r>
+    </w:p>
+    <w:p>
+      <w:pPr>
+        <w:pStyle w:val="ConsoleBlockSmall"/>
+      </w:pPr>
+      <w:r>
         <w:t xml:space="preserve">      validate_certs: false</w:t>
       </w:r>
     </w:p>
@@ -8122,6 +8771,59 @@
       <w:pPr>
         <w:pStyle w:val="ConsoleBlockSmall"/>
       </w:pPr>
+    </w:p>
+    <w:p>
+      <w:pPr>
+        <w:pStyle w:val="ConsoleBlockSmall"/>
+      </w:pPr>
+      <w:r>
+        <w:t>#   Create Policy</w:t>
+      </w:r>
+    </w:p>
+    <w:p>
+      <w:pPr>
+        <w:pStyle w:val="ConsoleBlockSmall"/>
+      </w:pPr>
+      <w:r>
+        <w:t xml:space="preserve">  - name: Create Export Policy (na_ontap_export_policy)</w:t>
+      </w:r>
+    </w:p>
+    <w:p>
+      <w:pPr>
+        <w:pStyle w:val="ConsoleBlockSmall"/>
+      </w:pPr>
+      <w:r>
+        <w:t xml:space="preserve">    na_ontap_export_policy:</w:t>
+      </w:r>
+    </w:p>
+    <w:p>
+      <w:pPr>
+        <w:pStyle w:val="ConsoleBlockSmall"/>
+      </w:pPr>
+      <w:r>
+        <w:t xml:space="preserve">      state: "{{ state }}"</w:t>
+      </w:r>
+    </w:p>
+    <w:p>
+      <w:pPr>
+        <w:pStyle w:val="ConsoleBlockSmall"/>
+      </w:pPr>
+      <w:r>
+        <w:t xml:space="preserve">      name: "{{ policy }}"</w:t>
+      </w:r>
+    </w:p>
+    <w:p>
+      <w:pPr>
+        <w:pStyle w:val="ConsoleBlockSmall"/>
+      </w:pPr>
+      <w:r>
+        <w:t xml:space="preserve">      vserver: "{{ vserver }}"</w:t>
+      </w:r>
+    </w:p>
+    <w:p>
+      <w:pPr>
+        <w:pStyle w:val="ConsoleBlockSmall"/>
+      </w:pPr>
       <w:r>
         <w:t xml:space="preserve">      hostname: "{{ hostname }}"</w:t>
       </w:r>
@@ -8147,52 +8849,44 @@
         <w:pStyle w:val="ConsoleBlockSmall"/>
       </w:pPr>
       <w:r>
-        <w:t xml:space="preserve">    with_items:</w:t>
-      </w:r>
-    </w:p>
-    <w:p>
-      <w:pPr>
-        <w:pStyle w:val="ConsoleBlockSmall"/>
-      </w:pPr>
-      <w:r>
-        <w:t xml:space="preserve">      - { name: "n1_aggr1", node: "cluster1-01" }</w:t>
-      </w:r>
-    </w:p>
-    <w:p>
-      <w:pPr>
-        <w:pStyle w:val="ConsoleBlockSmall"/>
-      </w:pPr>
-      <w:r>
-        <w:t xml:space="preserve">      - { name: "n2_aggr1", node: "cluster1-02" }</w:t>
-      </w:r>
-    </w:p>
-    <w:p>
-      <w:pPr>
-        <w:pStyle w:val="ConsoleBlockSmall"/>
-      </w:pPr>
-    </w:p>
-    <w:p>
-      <w:pPr>
-        <w:pStyle w:val="ConsoleBlockSmall"/>
-      </w:pPr>
-      <w:r>
-        <w:t>#   Create a SVM</w:t>
-      </w:r>
-    </w:p>
-    <w:p>
-      <w:pPr>
-        <w:pStyle w:val="ConsoleBlockSmall"/>
-      </w:pPr>
-      <w:r>
-        <w:t xml:space="preserve">  - name: Create a SVM (na_ontap_svm)</w:t>
-      </w:r>
-    </w:p>
-    <w:p>
-      <w:pPr>
-        <w:pStyle w:val="ConsoleBlockSmall"/>
-      </w:pPr>
-      <w:r>
-        <w:t xml:space="preserve">    na_ontap_svm:</w:t>
+        <w:t xml:space="preserve">      https: true</w:t>
+      </w:r>
+    </w:p>
+    <w:p>
+      <w:pPr>
+        <w:pStyle w:val="ConsoleBlockSmall"/>
+      </w:pPr>
+      <w:r>
+        <w:t xml:space="preserve">      validate_certs: false</w:t>
+      </w:r>
+    </w:p>
+    <w:p>
+      <w:pPr>
+        <w:pStyle w:val="ConsoleBlockSmall"/>
+      </w:pPr>
+    </w:p>
+    <w:p>
+      <w:pPr>
+        <w:pStyle w:val="ConsoleBlockSmall"/>
+      </w:pPr>
+      <w:r>
+        <w:t>#   Setup Rules</w:t>
+      </w:r>
+    </w:p>
+    <w:p>
+      <w:pPr>
+        <w:pStyle w:val="ConsoleBlockSmall"/>
+      </w:pPr>
+      <w:r>
+        <w:t xml:space="preserve">  - name: Create Export Policy Rule (na_ontap_export_policy_rule)</w:t>
+      </w:r>
+    </w:p>
+    <w:p>
+      <w:pPr>
+        <w:pStyle w:val="ConsoleBlockSmall"/>
+      </w:pPr>
+      <w:r>
+        <w:t xml:space="preserve">    na_ontap_export_policy_rule:</w:t>
       </w:r>
     </w:p>
     <w:p>
@@ -8208,42 +8902,47 @@
         <w:pStyle w:val="ConsoleBlockSmall"/>
       </w:pPr>
       <w:r>
-        <w:t xml:space="preserve">      name: "{{ vserver }}"</w:t>
-      </w:r>
-    </w:p>
-    <w:p>
-      <w:pPr>
-        <w:pStyle w:val="ConsoleBlockSmall"/>
-      </w:pPr>
-      <w:r>
-        <w:t xml:space="preserve">      root_volume: "{{ vserver}}_root"</w:t>
-      </w:r>
-    </w:p>
-    <w:p>
-      <w:pPr>
-        <w:pStyle w:val="ConsoleBlockSmall"/>
-      </w:pPr>
-      <w:r>
-        <w:t xml:space="preserve">      root_volume_aggregate: "{{ aggr }}"</w:t>
-      </w:r>
-    </w:p>
-    <w:p>
-      <w:pPr>
-        <w:pStyle w:val="ConsoleBlockSmall"/>
-      </w:pPr>
-      <w:r>
-        <w:t xml:space="preserve">      root_volume_security_style: unix</w:t>
-      </w:r>
-    </w:p>
-    <w:p>
-      <w:pPr>
-        <w:pStyle w:val="ConsoleBlockSmall"/>
-      </w:pPr>
-      <w:r>
-        <w:t xml:space="preserve">      </w:t>
-      </w:r>
-      <w:r>
-        <w:t>aggr_list: n1_aggr1,n2_aggr1</w:t>
+        <w:t xml:space="preserve">      policy_name: "{{ policy }}"</w:t>
+      </w:r>
+    </w:p>
+    <w:p>
+      <w:pPr>
+        <w:pStyle w:val="ConsoleBlockSmall"/>
+      </w:pPr>
+      <w:r>
+        <w:t xml:space="preserve">      vserver: "{{ vserver }}"</w:t>
+      </w:r>
+    </w:p>
+    <w:p>
+      <w:pPr>
+        <w:pStyle w:val="ConsoleBlockSmall"/>
+      </w:pPr>
+      <w:r>
+        <w:t xml:space="preserve">      client_match: "{{ client }}"</w:t>
+      </w:r>
+    </w:p>
+    <w:p>
+      <w:pPr>
+        <w:pStyle w:val="ConsoleBlockSmall"/>
+      </w:pPr>
+      <w:r>
+        <w:t xml:space="preserve">      ro_rule: any</w:t>
+      </w:r>
+    </w:p>
+    <w:p>
+      <w:pPr>
+        <w:pStyle w:val="ConsoleBlockSmall"/>
+      </w:pPr>
+      <w:r>
+        <w:t xml:space="preserve">      rw_rule: any</w:t>
+      </w:r>
+    </w:p>
+    <w:p>
+      <w:pPr>
+        <w:pStyle w:val="ConsoleBlockSmall"/>
+      </w:pPr>
+      <w:r>
+        <w:t xml:space="preserve">      super_user_security: any</w:t>
       </w:r>
     </w:p>
     <w:p>
@@ -8296,23 +8995,23 @@
         <w:pStyle w:val="ConsoleBlockSmall"/>
       </w:pPr>
       <w:r>
-        <w:t>#   Create an Interface</w:t>
-      </w:r>
-    </w:p>
-    <w:p>
-      <w:pPr>
-        <w:pStyle w:val="ConsoleBlockSmall"/>
-      </w:pPr>
-      <w:r>
-        <w:t xml:space="preserve">  - name: Create an Interface (na_ontap_interface)</w:t>
-      </w:r>
-    </w:p>
-    <w:p>
-      <w:pPr>
-        <w:pStyle w:val="ConsoleBlockSmall"/>
-      </w:pPr>
-      <w:r>
-        <w:t xml:space="preserve">    na_ontap_interface:</w:t>
+        <w:t>#   Create Volume</w:t>
+      </w:r>
+    </w:p>
+    <w:p>
+      <w:pPr>
+        <w:pStyle w:val="ConsoleBlockSmall"/>
+      </w:pPr>
+      <w:r>
+        <w:t xml:space="preserve">  - name: Create Volume (na_ontap_volume)</w:t>
+      </w:r>
+    </w:p>
+    <w:p>
+      <w:pPr>
+        <w:pStyle w:val="ConsoleBlockSmall"/>
+      </w:pPr>
+      <w:r>
+        <w:t xml:space="preserve">    na_ontap_volume:</w:t>
       </w:r>
     </w:p>
     <w:p>
@@ -8328,55 +9027,55 @@
         <w:pStyle w:val="ConsoleBlockSmall"/>
       </w:pPr>
       <w:r>
-        <w:t xml:space="preserve">      interface_name: "{{ vserver }}_mgmt_data_1"</w:t>
-      </w:r>
-    </w:p>
-    <w:p>
-      <w:pPr>
-        <w:pStyle w:val="ConsoleBlockSmall"/>
-      </w:pPr>
-      <w:r>
-        <w:t xml:space="preserve">      home_port: e0d</w:t>
-      </w:r>
-    </w:p>
-    <w:p>
-      <w:pPr>
-        <w:pStyle w:val="ConsoleBlockSmall"/>
-      </w:pPr>
-      <w:r>
-        <w:t xml:space="preserve">      home_node: cluster1-01</w:t>
-      </w:r>
-    </w:p>
-    <w:p>
-      <w:pPr>
-        <w:pStyle w:val="ConsoleBlockSmall"/>
-      </w:pPr>
-      <w:r>
-        <w:t xml:space="preserve">      role: data</w:t>
-      </w:r>
-    </w:p>
-    <w:p>
-      <w:pPr>
-        <w:pStyle w:val="ConsoleBlockSmall"/>
-      </w:pPr>
-      <w:r>
-        <w:t xml:space="preserve">      protocols: nfs</w:t>
-      </w:r>
-    </w:p>
-    <w:p>
-      <w:pPr>
-        <w:pStyle w:val="ConsoleBlockSmall"/>
-      </w:pPr>
-      <w:r>
-        <w:t xml:space="preserve">      address: "{{ data_lif }}"</w:t>
-      </w:r>
-    </w:p>
-    <w:p>
-      <w:pPr>
-        <w:pStyle w:val="ConsoleBlockSmall"/>
-      </w:pPr>
-      <w:r>
-        <w:t xml:space="preserve">      netmask: 255.255.255.0</w:t>
+        <w:t xml:space="preserve">      name: "{{ volname }}"</w:t>
+      </w:r>
+    </w:p>
+    <w:p>
+      <w:pPr>
+        <w:pStyle w:val="ConsoleBlockSmall"/>
+      </w:pPr>
+      <w:r>
+        <w:t xml:space="preserve">      aggregate_name: "{{ aggr }}"</w:t>
+      </w:r>
+    </w:p>
+    <w:p>
+      <w:pPr>
+        <w:pStyle w:val="ConsoleBlockSmall"/>
+      </w:pPr>
+      <w:r>
+        <w:t xml:space="preserve">      size: 1</w:t>
+      </w:r>
+    </w:p>
+    <w:p>
+      <w:pPr>
+        <w:pStyle w:val="ConsoleBlockSmall"/>
+      </w:pPr>
+      <w:r>
+        <w:t xml:space="preserve">      size_unit: gb</w:t>
+      </w:r>
+    </w:p>
+    <w:p>
+      <w:pPr>
+        <w:pStyle w:val="ConsoleBlockSmall"/>
+      </w:pPr>
+      <w:r>
+        <w:t xml:space="preserve">      policy: "{{ policy }}"</w:t>
+      </w:r>
+    </w:p>
+    <w:p>
+      <w:pPr>
+        <w:pStyle w:val="ConsoleBlockSmall"/>
+      </w:pPr>
+      <w:r>
+        <w:t xml:space="preserve">      junction_path: "/{{ volname }}"</w:t>
+      </w:r>
+    </w:p>
+    <w:p>
+      <w:pPr>
+        <w:pStyle w:val="ConsoleBlockSmall"/>
+      </w:pPr>
+      <w:r>
+        <w:t xml:space="preserve">      space_guarantee: "none"</w:t>
       </w:r>
     </w:p>
     <w:p>
@@ -8416,6 +9115,14 @@
         <w:pStyle w:val="ConsoleBlockSmall"/>
       </w:pPr>
       <w:r>
+        <w:t xml:space="preserve">      volume_security_style: unix</w:t>
+      </w:r>
+    </w:p>
+    <w:p>
+      <w:pPr>
+        <w:pStyle w:val="ConsoleBlockSmall"/>
+      </w:pPr>
+      <w:r>
         <w:t xml:space="preserve">      https: true</w:t>
       </w:r>
     </w:p>
@@ -8437,119 +9144,456 @@
         <w:pStyle w:val="ConsoleBlockSmall"/>
       </w:pPr>
       <w:r>
-        <w:t>#   Configure NFS</w:t>
-      </w:r>
-    </w:p>
-    <w:p>
-      <w:pPr>
-        <w:pStyle w:val="ConsoleBlockSmall"/>
-      </w:pPr>
-      <w:r>
-        <w:t xml:space="preserve">  - name: Configure NFS (na_ontap_nfs)</w:t>
-      </w:r>
-    </w:p>
-    <w:p>
-      <w:pPr>
-        <w:pStyle w:val="ConsoleBlockSmall"/>
-      </w:pPr>
-      <w:r>
-        <w:t xml:space="preserve">    na_ontap_nfs:</w:t>
-      </w:r>
-    </w:p>
-    <w:p>
-      <w:pPr>
-        <w:pStyle w:val="ConsoleBlockSmall"/>
-      </w:pPr>
-      <w:r>
-        <w:t xml:space="preserve">      state: "{{ state }}"</w:t>
-      </w:r>
-    </w:p>
-    <w:p>
-      <w:pPr>
-        <w:pStyle w:val="ConsoleBlockSmall"/>
-      </w:pPr>
-      <w:r>
-        <w:t xml:space="preserve">      service_state: started</w:t>
-      </w:r>
-    </w:p>
-    <w:p>
-      <w:pPr>
-        <w:pStyle w:val="ConsoleBlockSmall"/>
-      </w:pPr>
-      <w:r>
-        <w:t xml:space="preserve">      vserver: "{{ vserver }}"</w:t>
-      </w:r>
-    </w:p>
-    <w:p>
-      <w:pPr>
-        <w:pStyle w:val="ConsoleBlockSmall"/>
-      </w:pPr>
-      <w:r>
-        <w:t xml:space="preserve">      nfsv3: enabled</w:t>
-      </w:r>
-    </w:p>
-    <w:p>
-      <w:pPr>
-        <w:pStyle w:val="ConsoleBlockSmall"/>
-      </w:pPr>
-      <w:r>
-        <w:t xml:space="preserve">      nfsv4: disabled</w:t>
-      </w:r>
-    </w:p>
-    <w:p>
-      <w:pPr>
-        <w:pStyle w:val="ConsoleBlockSmall"/>
-      </w:pPr>
-      <w:r>
-        <w:t xml:space="preserve">      nfsv41: disabled</w:t>
-      </w:r>
-    </w:p>
-    <w:p>
-      <w:pPr>
-        <w:pStyle w:val="ConsoleBlockSmall"/>
-      </w:pPr>
-      <w:r>
-        <w:t xml:space="preserve">      tcp: enabled</w:t>
-      </w:r>
-    </w:p>
-    <w:p>
-      <w:pPr>
-        <w:pStyle w:val="ConsoleBlockSmall"/>
-      </w:pPr>
-      <w:r>
-        <w:t xml:space="preserve">      udp: enabled</w:t>
-      </w:r>
-    </w:p>
-    <w:p>
-      <w:pPr>
-        <w:pStyle w:val="ConsoleBlockSmall"/>
-      </w:pPr>
-      <w:r>
-        <w:t xml:space="preserve">      vstorage_state: disabled</w:t>
-      </w:r>
-    </w:p>
-    <w:p>
-      <w:pPr>
-        <w:pStyle w:val="ConsoleBlockSmall"/>
-      </w:pPr>
-      <w:r>
-        <w:t xml:space="preserve">      hostname: "{{ hostname }}"</w:t>
-      </w:r>
-    </w:p>
-    <w:p>
-      <w:pPr>
-        <w:pStyle w:val="ConsoleBlockSmall"/>
-      </w:pPr>
-      <w:r>
-        <w:t xml:space="preserve">      username: "{{ username }}"</w:t>
-      </w:r>
-    </w:p>
-    <w:p>
-      <w:pPr>
-        <w:pStyle w:val="ConsoleBlockSmall"/>
-      </w:pPr>
-      <w:r>
-        <w:t xml:space="preserve">      password: "{{ password }}"</w:t>
+        <w:t>##[PLAY] Mount NFS export to hosts in /etc/ansible/hosts</w:t>
+      </w:r>
+    </w:p>
+    <w:p>
+      <w:pPr>
+        <w:pStyle w:val="ConsoleBlockSmall"/>
+      </w:pPr>
+      <w:r>
+        <w:t>- hosts: prod</w:t>
+      </w:r>
+    </w:p>
+    <w:p>
+      <w:pPr>
+        <w:pStyle w:val="ConsoleBlockSmall"/>
+      </w:pPr>
+      <w:r>
+        <w:t xml:space="preserve">  name: Play [Configure nfs on Linux Instances and Mount the nfs export]</w:t>
+      </w:r>
+    </w:p>
+    <w:p>
+      <w:pPr>
+        <w:pStyle w:val="ConsoleBlockSmall"/>
+      </w:pPr>
+      <w:r>
+        <w:t xml:space="preserve">  vars_files:</w:t>
+      </w:r>
+    </w:p>
+    <w:p>
+      <w:pPr>
+        <w:pStyle w:val="ConsoleBlockSmall"/>
+      </w:pPr>
+      <w:r>
+        <w:t xml:space="preserve">  - variables.yml</w:t>
+      </w:r>
+    </w:p>
+    <w:p>
+      <w:pPr>
+        <w:pStyle w:val="ConsoleBlockSmall"/>
+      </w:pPr>
+      <w:r>
+        <w:t xml:space="preserve">  tasks:</w:t>
+      </w:r>
+    </w:p>
+    <w:p>
+      <w:pPr>
+        <w:pStyle w:val="ConsoleBlockSmall"/>
+      </w:pPr>
+    </w:p>
+    <w:p>
+      <w:pPr>
+        <w:pStyle w:val="ConsoleBlockSmall"/>
+      </w:pPr>
+      <w:r>
+        <w:t>#   Install NFS on Linux Instances</w:t>
+      </w:r>
+    </w:p>
+    <w:p>
+      <w:pPr>
+        <w:pStyle w:val="ConsoleBlockSmall"/>
+      </w:pPr>
+      <w:r>
+        <w:t xml:space="preserve">  - name: Install nfs on all systems in /etc/ansible/hosts</w:t>
+      </w:r>
+    </w:p>
+    <w:p>
+      <w:pPr>
+        <w:pStyle w:val="ConsoleBlockSmall"/>
+      </w:pPr>
+      <w:r>
+        <w:t xml:space="preserve">    package:</w:t>
+      </w:r>
+    </w:p>
+    <w:p>
+      <w:pPr>
+        <w:pStyle w:val="ConsoleBlockSmall"/>
+      </w:pPr>
+      <w:r>
+        <w:t xml:space="preserve">      name: nfs-utils</w:t>
+      </w:r>
+    </w:p>
+    <w:p>
+      <w:pPr>
+        <w:pStyle w:val="ConsoleBlockSmall"/>
+      </w:pPr>
+      <w:r>
+        <w:t xml:space="preserve">      state: present</w:t>
+      </w:r>
+    </w:p>
+    <w:p>
+      <w:pPr>
+        <w:pStyle w:val="ConsoleBlockSmall"/>
+      </w:pPr>
+    </w:p>
+    <w:p>
+      <w:pPr>
+        <w:pStyle w:val="ConsoleBlockSmall"/>
+      </w:pPr>
+      <w:r>
+        <w:t>#   Mount ONTAP NFS export on all Linux Instances</w:t>
+      </w:r>
+    </w:p>
+    <w:p>
+      <w:pPr>
+        <w:pStyle w:val="ConsoleBlockSmall"/>
+      </w:pPr>
+      <w:r>
+        <w:t xml:space="preserve">  - name: Mount nfs export on all systems in /etc/ansible/hosts</w:t>
+      </w:r>
+    </w:p>
+    <w:p>
+      <w:pPr>
+        <w:pStyle w:val="ConsoleBlockSmall"/>
+      </w:pPr>
+      <w:r>
+        <w:t xml:space="preserve">    mount:</w:t>
+      </w:r>
+    </w:p>
+    <w:p>
+      <w:pPr>
+        <w:pStyle w:val="ConsoleBlockSmall"/>
+      </w:pPr>
+      <w:r>
+        <w:t xml:space="preserve">      state: mounted</w:t>
+      </w:r>
+    </w:p>
+    <w:p>
+      <w:pPr>
+        <w:pStyle w:val="ConsoleBlockSmall"/>
+      </w:pPr>
+      <w:r>
+        <w:lastRenderedPageBreak/>
+        <w:t xml:space="preserve">      path: /mnt/tmp</w:t>
+      </w:r>
+    </w:p>
+    <w:p>
+      <w:pPr>
+        <w:pStyle w:val="ConsoleBlockSmall"/>
+      </w:pPr>
+      <w:r>
+        <w:t xml:space="preserve">      src: "{{ data_lif }}:/{{ volname}}"</w:t>
+      </w:r>
+    </w:p>
+    <w:p>
+      <w:pPr>
+        <w:pStyle w:val="ConsoleBlockSmall"/>
+      </w:pPr>
+      <w:r>
+        <w:t xml:space="preserve">      fstype: nfs</w:t>
+      </w:r>
+    </w:p>
+    <w:p>
+      <w:pPr>
+        <w:pStyle w:val="BodyText"/>
+      </w:pPr>
+    </w:p>
+    <w:p>
+      <w:pPr>
+        <w:pStyle w:val="ListBullet"/>
+      </w:pPr>
+      <w:proofErr w:type="spellStart"/>
+      <w:r>
+        <w:t>variables.yml</w:t>
+      </w:r>
+      <w:proofErr w:type="spellEnd"/>
+    </w:p>
+    <w:p>
+      <w:pPr>
+        <w:pStyle w:val="ConsoleBlockSmall"/>
+      </w:pPr>
+      <w:r>
+        <w:t>hostname: "192.168.0.101"</w:t>
+      </w:r>
+    </w:p>
+    <w:p>
+      <w:pPr>
+        <w:pStyle w:val="ConsoleBlockSmall"/>
+      </w:pPr>
+      <w:r>
+        <w:t>username: "admin"</w:t>
+      </w:r>
+    </w:p>
+    <w:p>
+      <w:pPr>
+        <w:pStyle w:val="ConsoleBlockSmall"/>
+      </w:pPr>
+      <w:r>
+        <w:t>volname: DataVolume</w:t>
+      </w:r>
+    </w:p>
+    <w:p>
+      <w:pPr>
+        <w:pStyle w:val="ConsoleBlockSmall"/>
+      </w:pPr>
+      <w:r>
+        <w:t xml:space="preserve">vserver: </w:t>
+      </w:r>
+      <w:r>
+        <w:t>SVM_NFS</w:t>
+      </w:r>
+    </w:p>
+    <w:p>
+      <w:pPr>
+        <w:pStyle w:val="ConsoleBlockSmall"/>
+      </w:pPr>
+      <w:r>
+        <w:t>policy: DataPolicy</w:t>
+      </w:r>
+    </w:p>
+    <w:p>
+      <w:pPr>
+        <w:pStyle w:val="ConsoleBlockSmall"/>
+      </w:pPr>
+      <w:r>
+        <w:t>aggr: n1_aggr1</w:t>
+      </w:r>
+    </w:p>
+    <w:p>
+      <w:pPr>
+        <w:pStyle w:val="ConsoleBlockSmall"/>
+      </w:pPr>
+      <w:r>
+        <w:t>client: 0.0.0.0/0</w:t>
+      </w:r>
+    </w:p>
+    <w:p>
+      <w:pPr>
+        <w:pStyle w:val="ConsoleBlockSmall"/>
+      </w:pPr>
+      <w:r>
+        <w:t>data_lif: 192.168.0.145</w:t>
+      </w:r>
+    </w:p>
+    <w:p>
+      <w:pPr>
+        <w:pStyle w:val="ConsoleBlockSmall"/>
+      </w:pPr>
+      <w:r>
+        <w:t>state: present</w:t>
+      </w:r>
+    </w:p>
+    <w:p>
+      <w:pPr>
+        <w:pStyle w:val="ConsoleBlockSmall"/>
+      </w:pPr>
+      <w:r>
+        <w:t>password: Netapp1!</w:t>
+      </w:r>
+    </w:p>
+    <w:p>
+      <w:pPr>
+        <w:pStyle w:val="BodyText"/>
+      </w:pPr>
+    </w:p>
+    <w:p>
+      <w:pPr>
+        <w:pStyle w:val="ListBullet"/>
+      </w:pPr>
+      <w:proofErr w:type="spellStart"/>
+      <w:r>
+        <w:t>configure_ontap.yml</w:t>
+      </w:r>
+      <w:proofErr w:type="spellEnd"/>
+    </w:p>
+    <w:p>
+      <w:pPr>
+        <w:pStyle w:val="ConsoleBlockSmall"/>
+      </w:pPr>
+      <w:r>
+        <w:t>---</w:t>
+      </w:r>
+    </w:p>
+    <w:p>
+      <w:pPr>
+        <w:pStyle w:val="ConsoleBlockSmall"/>
+      </w:pPr>
+      <w:r>
+        <w:t>##[PLAY] Configure ONTAP Cluster</w:t>
+      </w:r>
+    </w:p>
+    <w:p>
+      <w:pPr>
+        <w:pStyle w:val="ConsoleBlockSmall"/>
+      </w:pPr>
+      <w:r>
+        <w:t>- hosts: localhost</w:t>
+      </w:r>
+    </w:p>
+    <w:p>
+      <w:pPr>
+        <w:pStyle w:val="ConsoleBlockSmall"/>
+      </w:pPr>
+      <w:r>
+        <w:t xml:space="preserve">  gather_facts: no</w:t>
+      </w:r>
+    </w:p>
+    <w:p>
+      <w:pPr>
+        <w:pStyle w:val="ConsoleBlockSmall"/>
+      </w:pPr>
+      <w:r>
+        <w:t xml:space="preserve">  vars_prompt:</w:t>
+      </w:r>
+    </w:p>
+    <w:p>
+      <w:pPr>
+        <w:pStyle w:val="ConsoleBlockSmall"/>
+      </w:pPr>
+      <w:r>
+        <w:t xml:space="preserve">    - name: admin_user_name</w:t>
+      </w:r>
+    </w:p>
+    <w:p>
+      <w:pPr>
+        <w:pStyle w:val="ConsoleBlockSmall"/>
+      </w:pPr>
+      <w:r>
+        <w:t xml:space="preserve">      prompt: domain admin (enter if skipped)</w:t>
+      </w:r>
+    </w:p>
+    <w:p>
+      <w:pPr>
+        <w:pStyle w:val="ConsoleBlockSmall"/>
+      </w:pPr>
+      <w:r>
+        <w:t xml:space="preserve">    - name: admin_password</w:t>
+      </w:r>
+    </w:p>
+    <w:p>
+      <w:pPr>
+        <w:pStyle w:val="ConsoleBlockSmall"/>
+      </w:pPr>
+      <w:r>
+        <w:t xml:space="preserve">      prompt: domain admin password (enter if skipped)</w:t>
+      </w:r>
+    </w:p>
+    <w:p>
+      <w:pPr>
+        <w:pStyle w:val="ConsoleBlockSmall"/>
+      </w:pPr>
+      <w:r>
+        <w:t xml:space="preserve">  vars:</w:t>
+      </w:r>
+    </w:p>
+    <w:p>
+      <w:pPr>
+        <w:pStyle w:val="ConsoleBlockSmall"/>
+      </w:pPr>
+      <w:r>
+        <w:t xml:space="preserve">    input: &amp;input</w:t>
+      </w:r>
+    </w:p>
+    <w:p>
+      <w:pPr>
+        <w:pStyle w:val="ConsoleBlockSmall"/>
+      </w:pPr>
+      <w:r>
+        <w:t xml:space="preserve">      hostname: "{{ netapp_hostname }}"</w:t>
+      </w:r>
+    </w:p>
+    <w:p>
+      <w:pPr>
+        <w:pStyle w:val="ConsoleBlockSmall"/>
+      </w:pPr>
+      <w:r>
+        <w:t xml:space="preserve">      username: "{{ netapp_username }}"</w:t>
+      </w:r>
+    </w:p>
+    <w:p>
+      <w:pPr>
+        <w:pStyle w:val="ConsoleBlockSmall"/>
+      </w:pPr>
+      <w:r>
+        <w:t xml:space="preserve">      password: "{{ netapp_password }}"</w:t>
+      </w:r>
+    </w:p>
+    <w:p>
+      <w:pPr>
+        <w:pStyle w:val="ConsoleBlockSmall"/>
+      </w:pPr>
+      <w:r>
+        <w:t xml:space="preserve">    file: globals.yml</w:t>
+      </w:r>
+    </w:p>
+    <w:p>
+      <w:pPr>
+        <w:pStyle w:val="ConsoleBlockSmall"/>
+      </w:pPr>
+      <w:r>
+        <w:t xml:space="preserve">  vars_files:</w:t>
+      </w:r>
+    </w:p>
+    <w:p>
+      <w:pPr>
+        <w:pStyle w:val="ConsoleBlockSmall"/>
+      </w:pPr>
+      <w:r>
+        <w:t xml:space="preserve">  - "{{ file }}"</w:t>
+      </w:r>
+    </w:p>
+    <w:p>
+      <w:pPr>
+        <w:pStyle w:val="ConsoleBlockSmall"/>
+      </w:pPr>
+    </w:p>
+    <w:p>
+      <w:pPr>
+        <w:pStyle w:val="ConsoleBlockSmall"/>
+      </w:pPr>
+      <w:r>
+        <w:t xml:space="preserve">  tasks:</w:t>
+      </w:r>
+    </w:p>
+    <w:p>
+      <w:pPr>
+        <w:pStyle w:val="ConsoleBlockSmall"/>
+      </w:pPr>
+      <w:r>
+        <w:t xml:space="preserve">  # Gather facts about the ONTAP cluster</w:t>
+      </w:r>
+    </w:p>
+    <w:p>
+      <w:pPr>
+        <w:pStyle w:val="ConsoleBlockSmall"/>
+      </w:pPr>
+      <w:r>
+        <w:t xml:space="preserve">  - name: Get ONTAP version</w:t>
+      </w:r>
+    </w:p>
+    <w:p>
+      <w:pPr>
+        <w:pStyle w:val="ConsoleBlockSmall"/>
+      </w:pPr>
+      <w:r>
+        <w:t xml:space="preserve">    na_ontap_gather_facts:</w:t>
+      </w:r>
+    </w:p>
+    <w:p>
+      <w:pPr>
+        <w:pStyle w:val="ConsoleBlockSmall"/>
+      </w:pPr>
+      <w:r>
+        <w:t xml:space="preserve">      state: info</w:t>
+      </w:r>
+    </w:p>
+    <w:p>
+      <w:pPr>
+        <w:pStyle w:val="ConsoleBlockSmall"/>
+      </w:pPr>
+      <w:r>
+        <w:t xml:space="preserve">      &lt;&lt;: *input</w:t>
       </w:r>
     </w:p>
     <w:p>
@@ -8572,101 +9616,629 @@
       <w:pPr>
         <w:pStyle w:val="ConsoleBlockSmall"/>
       </w:pPr>
-    </w:p>
-    <w:p>
-      <w:pPr>
-        <w:pStyle w:val="ConsoleBlockSmall"/>
-      </w:pPr>
-      <w:r>
-        <w:t>#   Setup Default Rules</w:t>
-      </w:r>
-    </w:p>
-    <w:p>
-      <w:pPr>
-        <w:pStyle w:val="ConsoleBlockSmall"/>
-      </w:pPr>
-      <w:r>
-        <w:t xml:space="preserve">  - name: Create default Export Policy Rule (na_ontap_export_policy_rule)</w:t>
-      </w:r>
-    </w:p>
-    <w:p>
-      <w:pPr>
-        <w:pStyle w:val="ConsoleBlockSmall"/>
-      </w:pPr>
-      <w:r>
-        <w:t xml:space="preserve">    na_ontap_export_policy_rule:</w:t>
-      </w:r>
-    </w:p>
-    <w:p>
-      <w:pPr>
-        <w:pStyle w:val="ConsoleBlockSmall"/>
-      </w:pPr>
-      <w:r>
-        <w:t xml:space="preserve">      state: "{{ state }}"</w:t>
-      </w:r>
-    </w:p>
-    <w:p>
-      <w:pPr>
-        <w:pStyle w:val="ConsoleBlockSmall"/>
-      </w:pPr>
-      <w:r>
-        <w:t xml:space="preserve">      policy_name: default</w:t>
-      </w:r>
-    </w:p>
-    <w:p>
-      <w:pPr>
-        <w:pStyle w:val="ConsoleBlockSmall"/>
-      </w:pPr>
-      <w:r>
-        <w:t xml:space="preserve">      vserver: "{{ vserver }}"</w:t>
-      </w:r>
-    </w:p>
-    <w:p>
-      <w:pPr>
-        <w:pStyle w:val="ConsoleBlockSmall"/>
-      </w:pPr>
-      <w:r>
-        <w:t xml:space="preserve">      client_match: 0.0.0.0/0</w:t>
-      </w:r>
-    </w:p>
-    <w:p>
-      <w:pPr>
-        <w:pStyle w:val="ConsoleBlockSmall"/>
-      </w:pPr>
-      <w:r>
-        <w:t xml:space="preserve">      ro_rule: any</w:t>
-      </w:r>
-    </w:p>
-    <w:p>
-      <w:pPr>
-        <w:pStyle w:val="ConsoleBlockSmall"/>
-      </w:pPr>
-      <w:r>
-        <w:t xml:space="preserve">      rw_rule: none</w:t>
-      </w:r>
-    </w:p>
-    <w:p>
-      <w:pPr>
-        <w:pStyle w:val="ConsoleBlockSmall"/>
-      </w:pPr>
-      <w:r>
-        <w:t xml:space="preserve">      super_user_security: none</w:t>
-      </w:r>
-    </w:p>
-    <w:p>
-      <w:pPr>
-        <w:pStyle w:val="ConsoleBlockSmall"/>
-      </w:pPr>
-      <w:r>
-        <w:t xml:space="preserve">      hostname: "{{ hostname }}"</w:t>
-      </w:r>
-    </w:p>
-    <w:p>
-      <w:pPr>
-        <w:pStyle w:val="ConsoleBlockSmall"/>
-      </w:pPr>
-      <w:r>
-        <w:t xml:space="preserve">      username: "{{ username }}"</w:t>
+      <w:r>
+        <w:t xml:space="preserve">      ontapi: 32</w:t>
+      </w:r>
+    </w:p>
+    <w:p>
+      <w:pPr>
+        <w:pStyle w:val="ConsoleBlockSmall"/>
+      </w:pPr>
+    </w:p>
+    <w:p>
+      <w:pPr>
+        <w:pStyle w:val="ConsoleBlockSmall"/>
+      </w:pPr>
+      <w:r>
+        <w:t xml:space="preserve">  # Configure Cluster</w:t>
+      </w:r>
+    </w:p>
+    <w:p>
+      <w:pPr>
+        <w:pStyle w:val="ConsoleBlockSmall"/>
+      </w:pPr>
+      <w:r>
+        <w:t xml:space="preserve">  - import_role:</w:t>
+      </w:r>
+    </w:p>
+    <w:p>
+      <w:pPr>
+        <w:pStyle w:val="ConsoleBlockSmall"/>
+      </w:pPr>
+      <w:r>
+        <w:t xml:space="preserve">      name: na_ontap_cluster_config</w:t>
+      </w:r>
+    </w:p>
+    <w:p>
+      <w:pPr>
+        <w:pStyle w:val="ConsoleBlockSmall"/>
+      </w:pPr>
+      <w:r>
+        <w:t xml:space="preserve">    vars:</w:t>
+      </w:r>
+    </w:p>
+    <w:p>
+      <w:pPr>
+        <w:pStyle w:val="ConsoleBlockSmall"/>
+      </w:pPr>
+      <w:r>
+        <w:t xml:space="preserve">      &lt;&lt;: *input</w:t>
+      </w:r>
+    </w:p>
+    <w:p>
+      <w:pPr>
+        <w:pStyle w:val="ConsoleBlockSmall"/>
+      </w:pPr>
+    </w:p>
+    <w:p>
+      <w:pPr>
+        <w:pStyle w:val="ConsoleBlockSmall"/>
+      </w:pPr>
+      <w:r>
+        <w:t xml:space="preserve">  # Configure SVMs</w:t>
+      </w:r>
+    </w:p>
+    <w:p>
+      <w:pPr>
+        <w:pStyle w:val="ConsoleBlockSmall"/>
+      </w:pPr>
+      <w:r>
+        <w:t xml:space="preserve">  - import_role:</w:t>
+      </w:r>
+    </w:p>
+    <w:p>
+      <w:pPr>
+        <w:pStyle w:val="ConsoleBlockSmall"/>
+      </w:pPr>
+      <w:r>
+        <w:t xml:space="preserve">      name: na_ontap_vserver_create</w:t>
+      </w:r>
+    </w:p>
+    <w:p>
+      <w:pPr>
+        <w:pStyle w:val="ConsoleBlockSmall"/>
+      </w:pPr>
+      <w:r>
+        <w:t xml:space="preserve">    vars:</w:t>
+      </w:r>
+    </w:p>
+    <w:p>
+      <w:pPr>
+        <w:pStyle w:val="ConsoleBlockSmall"/>
+      </w:pPr>
+      <w:r>
+        <w:t xml:space="preserve">      &lt;&lt;: *input</w:t>
+      </w:r>
+    </w:p>
+    <w:p>
+      <w:pPr>
+        <w:pStyle w:val="ConsoleBlockSmall"/>
+      </w:pPr>
+      <w:r>
+        <w:t xml:space="preserve">    when: vservers != None</w:t>
+      </w:r>
+    </w:p>
+    <w:p>
+      <w:pPr>
+        <w:pStyle w:val="ConsoleBlockSmall"/>
+      </w:pPr>
+    </w:p>
+    <w:p>
+      <w:pPr>
+        <w:pStyle w:val="ConsoleBlockSmall"/>
+      </w:pPr>
+      <w:r>
+        <w:t xml:space="preserve">  # Configure NAS volumes</w:t>
+      </w:r>
+    </w:p>
+    <w:p>
+      <w:pPr>
+        <w:pStyle w:val="ConsoleBlockSmall"/>
+      </w:pPr>
+      <w:r>
+        <w:t xml:space="preserve">  - import_role:</w:t>
+      </w:r>
+    </w:p>
+    <w:p>
+      <w:pPr>
+        <w:pStyle w:val="ConsoleBlockSmall"/>
+      </w:pPr>
+      <w:r>
+        <w:t xml:space="preserve">      name: na_ontap_nas_create</w:t>
+      </w:r>
+    </w:p>
+    <w:p>
+      <w:pPr>
+        <w:pStyle w:val="ConsoleBlockSmall"/>
+      </w:pPr>
+      <w:r>
+        <w:t xml:space="preserve">    vars:</w:t>
+      </w:r>
+    </w:p>
+    <w:p>
+      <w:pPr>
+        <w:pStyle w:val="ConsoleBlockSmall"/>
+      </w:pPr>
+      <w:r>
+        <w:t xml:space="preserve">      &lt;&lt;: *input</w:t>
+      </w:r>
+    </w:p>
+    <w:p>
+      <w:pPr>
+        <w:pStyle w:val="ConsoleBlockSmall"/>
+      </w:pPr>
+      <w:r>
+        <w:t xml:space="preserve">    when: nas != None</w:t>
+      </w:r>
+    </w:p>
+    <w:p>
+      <w:pPr>
+        <w:pStyle w:val="ConsoleBlockSmall"/>
+      </w:pPr>
+    </w:p>
+    <w:p>
+      <w:pPr>
+        <w:pStyle w:val="ConsoleBlockSmall"/>
+      </w:pPr>
+      <w:r>
+        <w:t xml:space="preserve">  # Configure SAN volumes and LUNs</w:t>
+      </w:r>
+    </w:p>
+    <w:p>
+      <w:pPr>
+        <w:pStyle w:val="ConsoleBlockSmall"/>
+      </w:pPr>
+      <w:r>
+        <w:t xml:space="preserve">  - import_role:</w:t>
+      </w:r>
+    </w:p>
+    <w:p>
+      <w:pPr>
+        <w:pStyle w:val="ConsoleBlockSmall"/>
+      </w:pPr>
+      <w:r>
+        <w:t xml:space="preserve">      name: na_ontap_san_create</w:t>
+      </w:r>
+    </w:p>
+    <w:p>
+      <w:pPr>
+        <w:pStyle w:val="ConsoleBlockSmall"/>
+      </w:pPr>
+      <w:r>
+        <w:t xml:space="preserve">    vars:</w:t>
+      </w:r>
+    </w:p>
+    <w:p>
+      <w:pPr>
+        <w:pStyle w:val="ConsoleBlockSmall"/>
+      </w:pPr>
+      <w:r>
+        <w:t xml:space="preserve">      &lt;&lt;: *input</w:t>
+      </w:r>
+    </w:p>
+    <w:p>
+      <w:pPr>
+        <w:pStyle w:val="ConsoleBlockSmall"/>
+      </w:pPr>
+      <w:r>
+        <w:t xml:space="preserve">    when: luns != None</w:t>
+      </w:r>
+    </w:p>
+    <w:p>
+      <w:pPr>
+        <w:pStyle w:val="BodyText"/>
+      </w:pPr>
+    </w:p>
+    <w:p>
+      <w:pPr>
+        <w:pStyle w:val="ListBullet"/>
+      </w:pPr>
+      <w:proofErr w:type="spellStart"/>
+      <w:r>
+        <w:t>globals.yml</w:t>
+      </w:r>
+      <w:proofErr w:type="spellEnd"/>
+    </w:p>
+    <w:p>
+      <w:pPr>
+        <w:pStyle w:val="ConsoleBlockSmall"/>
+      </w:pPr>
+      <w:r>
+        <w:t>cluster: cluster1</w:t>
+      </w:r>
+    </w:p>
+    <w:p>
+      <w:pPr>
+        <w:pStyle w:val="ConsoleBlockSmall"/>
+      </w:pPr>
+    </w:p>
+    <w:p>
+      <w:pPr>
+        <w:pStyle w:val="ConsoleBlockSmall"/>
+      </w:pPr>
+      <w:r>
+        <w:t>netapp_hostname: 192.168.0.101</w:t>
+      </w:r>
+    </w:p>
+    <w:p>
+      <w:pPr>
+        <w:pStyle w:val="ConsoleBlockSmall"/>
+      </w:pPr>
+      <w:r>
+        <w:t>netapp_username: admin</w:t>
+      </w:r>
+    </w:p>
+    <w:p>
+      <w:pPr>
+        <w:pStyle w:val="ConsoleBlockSmall"/>
+      </w:pPr>
+      <w:r>
+        <w:t>netapp_password: Netapp1!</w:t>
+      </w:r>
+    </w:p>
+    <w:p>
+      <w:pPr>
+        <w:pStyle w:val="ConsoleBlockSmall"/>
+      </w:pPr>
+    </w:p>
+    <w:p>
+      <w:pPr>
+        <w:pStyle w:val="ConsoleBlockSmall"/>
+      </w:pPr>
+      <w:r>
+        <w:t>#license_codes: XXX</w:t>
+      </w:r>
+    </w:p>
+    <w:p>
+      <w:pPr>
+        <w:pStyle w:val="ConsoleBlockSmall"/>
+      </w:pPr>
+    </w:p>
+    <w:p>
+      <w:pPr>
+        <w:pStyle w:val="ConsoleBlockSmall"/>
+      </w:pPr>
+      <w:r>
+        <w:t>disks:</w:t>
+      </w:r>
+    </w:p>
+    <w:p>
+      <w:pPr>
+        <w:pStyle w:val="ConsoleBlockSmall"/>
+      </w:pPr>
+      <w:r>
+        <w:t xml:space="preserve">  - cluster1-01</w:t>
+      </w:r>
+    </w:p>
+    <w:p>
+      <w:pPr>
+        <w:pStyle w:val="ConsoleBlockSmall"/>
+      </w:pPr>
+      <w:r>
+        <w:t xml:space="preserve">  - cluster1-02</w:t>
+      </w:r>
+    </w:p>
+    <w:p>
+      <w:pPr>
+        <w:pStyle w:val="ConsoleBlockSmall"/>
+      </w:pPr>
+    </w:p>
+    <w:p>
+      <w:pPr>
+        <w:pStyle w:val="ConsoleBlockSmall"/>
+      </w:pPr>
+      <w:r>
+        <w:t>#motd: "This cluster was set up using Ansible roles. Cool ha?"</w:t>
+      </w:r>
+    </w:p>
+    <w:p>
+      <w:pPr>
+        <w:pStyle w:val="ConsoleBlockSmall"/>
+      </w:pPr>
+    </w:p>
+    <w:p>
+      <w:pPr>
+        <w:pStyle w:val="ConsoleBlockSmall"/>
+      </w:pPr>
+      <w:r>
+        <w:t>dns:</w:t>
+      </w:r>
+    </w:p>
+    <w:p>
+      <w:pPr>
+        <w:pStyle w:val="ConsoleBlockSmall"/>
+      </w:pPr>
+      <w:r>
+        <w:t xml:space="preserve">  - { dns_domains: demo.netapp.com, dns_nameservers: 192.168.0.253 }</w:t>
+      </w:r>
+    </w:p>
+    <w:p>
+      <w:pPr>
+        <w:pStyle w:val="ConsoleBlockSmall"/>
+      </w:pPr>
+    </w:p>
+    <w:p>
+      <w:pPr>
+        <w:pStyle w:val="ConsoleBlockSmall"/>
+      </w:pPr>
+      <w:r>
+        <w:t>ntp:</w:t>
+      </w:r>
+    </w:p>
+    <w:p>
+      <w:pPr>
+        <w:pStyle w:val="ConsoleBlockSmall"/>
+      </w:pPr>
+      <w:r>
+        <w:t xml:space="preserve">  - { server_name: dc1.demo.netapp.com, version: auto }</w:t>
+      </w:r>
+    </w:p>
+    <w:p>
+      <w:pPr>
+        <w:pStyle w:val="ConsoleBlockSmall"/>
+      </w:pPr>
+    </w:p>
+    <w:p>
+      <w:pPr>
+        <w:pStyle w:val="ConsoleBlockSmall"/>
+      </w:pPr>
+      <w:r>
+        <w:t>snmp:</w:t>
+      </w:r>
+    </w:p>
+    <w:p>
+      <w:pPr>
+        <w:pStyle w:val="ConsoleBlockSmall"/>
+      </w:pPr>
+      <w:r>
+        <w:t xml:space="preserve">  - { community_name: public, access_control: ro }</w:t>
+      </w:r>
+    </w:p>
+    <w:p>
+      <w:pPr>
+        <w:pStyle w:val="ConsoleBlockSmall"/>
+      </w:pPr>
+    </w:p>
+    <w:p>
+      <w:pPr>
+        <w:pStyle w:val="ConsoleBlockSmall"/>
+      </w:pPr>
+      <w:r>
+        <w:t>aggrs:</w:t>
+      </w:r>
+    </w:p>
+    <w:p>
+      <w:pPr>
+        <w:pStyle w:val="ConsoleBlockSmall"/>
+      </w:pPr>
+      <w:r>
+        <w:t xml:space="preserve">  - { name: n1_aggr1, node: cluster1-01, disk_count: 13, max_raid: 13 }</w:t>
+      </w:r>
+    </w:p>
+    <w:p>
+      <w:pPr>
+        <w:pStyle w:val="ConsoleBlockSmall"/>
+      </w:pPr>
+      <w:r>
+        <w:t xml:space="preserve">  - { name: n2_aggr1, node: cluster1-02, disk_count: 13, max_raid: 13 }</w:t>
+      </w:r>
+    </w:p>
+    <w:p>
+      <w:pPr>
+        <w:pStyle w:val="ConsoleBlockSmall"/>
+      </w:pPr>
+    </w:p>
+    <w:p>
+      <w:pPr>
+        <w:pStyle w:val="ConsoleBlockSmall"/>
+      </w:pPr>
+      <w:r>
+        <w:t>ports:</w:t>
+      </w:r>
+    </w:p>
+    <w:p>
+      <w:pPr>
+        <w:pStyle w:val="ConsoleBlockSmall"/>
+      </w:pPr>
+      <w:r>
+        <w:t xml:space="preserve">  - { node: cluster1-01, port: }</w:t>
+      </w:r>
+    </w:p>
+    <w:p>
+      <w:pPr>
+        <w:pStyle w:val="ConsoleBlockSmall"/>
+      </w:pPr>
+    </w:p>
+    <w:p>
+      <w:pPr>
+        <w:pStyle w:val="ConsoleBlockSmall"/>
+      </w:pPr>
+      <w:r>
+        <w:t>vservers:</w:t>
+      </w:r>
+    </w:p>
+    <w:p>
+      <w:pPr>
+        <w:pStyle w:val="ConsoleBlockSmall"/>
+      </w:pPr>
+      <w:r>
+        <w:t xml:space="preserve">  - { name: </w:t>
+      </w:r>
+      <w:r>
+        <w:t>SVM_NFS</w:t>
+      </w:r>
+      <w:r>
+        <w:t>, aggr: n1_aggr1, protocol: nfs }</w:t>
+      </w:r>
+    </w:p>
+    <w:p>
+      <w:pPr>
+        <w:pStyle w:val="ConsoleBlockSmall"/>
+      </w:pPr>
+      <w:r>
+        <w:t xml:space="preserve">  - { name: cifs_svm, aggr: n1_aggr1, protocol: cifs }</w:t>
+      </w:r>
+    </w:p>
+    <w:p>
+      <w:pPr>
+        <w:pStyle w:val="ConsoleBlockSmall"/>
+      </w:pPr>
+      <w:r>
+        <w:t xml:space="preserve">  - { name: san_svm, aggr: n2_aggr1, protocol: iscsi }</w:t>
+      </w:r>
+    </w:p>
+    <w:p>
+      <w:pPr>
+        <w:pStyle w:val="ConsoleBlockSmall"/>
+      </w:pPr>
+    </w:p>
+    <w:p>
+      <w:pPr>
+        <w:pStyle w:val="ConsoleBlockSmall"/>
+      </w:pPr>
+      <w:r>
+        <w:t>vserver_dns:</w:t>
+      </w:r>
+    </w:p>
+    <w:p>
+      <w:pPr>
+        <w:pStyle w:val="ConsoleBlockSmall"/>
+      </w:pPr>
+      <w:r>
+        <w:t xml:space="preserve">  - { vserver: cifs_svm, dns_domains: demo.netapp.com, dns_nameservers: 192.168.0.253 }</w:t>
+      </w:r>
+    </w:p>
+    <w:p>
+      <w:pPr>
+        <w:pStyle w:val="ConsoleBlockSmall"/>
+      </w:pPr>
+      <w:r>
+        <w:t xml:space="preserve">  - { vserver: </w:t>
+      </w:r>
+      <w:r>
+        <w:t>SVM_NFS</w:t>
+      </w:r>
+      <w:r>
+        <w:t>, dns_domains: demo.netapp.com, dns_nameservers: 192.168.0.253 }</w:t>
+      </w:r>
+    </w:p>
+    <w:p>
+      <w:pPr>
+        <w:pStyle w:val="ConsoleBlockSmall"/>
+      </w:pPr>
+    </w:p>
+    <w:p>
+      <w:pPr>
+        <w:pStyle w:val="ConsoleBlockSmall"/>
+      </w:pPr>
+      <w:r>
+        <w:t>lifs:</w:t>
+      </w:r>
+    </w:p>
+    <w:p>
+      <w:pPr>
+        <w:pStyle w:val="ConsoleBlockSmall"/>
+      </w:pPr>
+      <w:r>
+        <w:t xml:space="preserve">  - { name: </w:t>
+      </w:r>
+      <w:r>
+        <w:t>SVM_NFS</w:t>
+      </w:r>
+      <w:r>
+        <w:t xml:space="preserve">_mgmt_data_1, vserver: </w:t>
+      </w:r>
+      <w:r>
+        <w:t>SVM_NFS</w:t>
+      </w:r>
+      <w:r>
+        <w:t>, node: cluster1-01, port: e0d, protocol: nfs, address: 192.168.0.145, netmask: 255.255.255.0 }</w:t>
+      </w:r>
+    </w:p>
+    <w:p>
+      <w:pPr>
+        <w:pStyle w:val="ConsoleBlockSmall"/>
+      </w:pPr>
+      <w:r>
+        <w:t xml:space="preserve">  - { name: </w:t>
+      </w:r>
+      <w:r>
+        <w:t>SVM_NFS</w:t>
+      </w:r>
+      <w:r>
+        <w:t xml:space="preserve">_mgmt_data_2, vserver: </w:t>
+      </w:r>
+      <w:r>
+        <w:t>SVM_NFS</w:t>
+      </w:r>
+      <w:r>
+        <w:t>, node: cluster1-02, port: e0d, protocol: nfs, address: 192.168.0.144, netmask: 255.255.255.0 }</w:t>
+      </w:r>
+    </w:p>
+    <w:p>
+      <w:pPr>
+        <w:pStyle w:val="ConsoleBlockSmall"/>
+      </w:pPr>
+      <w:r>
+        <w:t xml:space="preserve">  - { name: cifs_data_lif1, vserver: cifs_svm, node: cluster1-01, port: e0d, protocol: cifs, address: 192.168.0.146, netmask: 255.255.255.0 }</w:t>
+      </w:r>
+    </w:p>
+    <w:p>
+      <w:pPr>
+        <w:pStyle w:val="ConsoleBlockSmall"/>
+      </w:pPr>
+      <w:r>
+        <w:t xml:space="preserve">  - { name: cifs_data_lif2, vserver: cifs_svm, node: cluster1-02, port: e0d, protocol: cifs, address: 192.168.0.147, netmask: 255.255.255.0 }</w:t>
+      </w:r>
+    </w:p>
+    <w:p>
+      <w:pPr>
+        <w:pStyle w:val="ConsoleBlockSmall"/>
+      </w:pPr>
+      <w:r>
+        <w:t xml:space="preserve">  - { name: san_data_lif1, vserver: san_svm, node: cluster1-01, port: e0d, protocol: iscsi, address: 192.168.0.148, netmask: 255.255.255.0 }</w:t>
+      </w:r>
+    </w:p>
+    <w:p>
+      <w:pPr>
+        <w:pStyle w:val="ConsoleBlockSmall"/>
+      </w:pPr>
+      <w:r>
+        <w:t xml:space="preserve">  - { name: san_data_lif2, vserver: san_svm, node: cluster1-02, port: e0d, protocol: iscsi, address: 192.168.0.149, netmask: 255.255.255.0 }</w:t>
+      </w:r>
+    </w:p>
+    <w:p>
+      <w:pPr>
+        <w:pStyle w:val="ConsoleBlockSmall"/>
+      </w:pPr>
+    </w:p>
+    <w:p>
+      <w:pPr>
+        <w:pStyle w:val="ConsoleBlockSmall"/>
+      </w:pPr>
+      <w:r>
+        <w:t>cifs:</w:t>
+      </w:r>
+    </w:p>
+    <w:p>
+      <w:pPr>
+        <w:pStyle w:val="ConsoleBlockSmall"/>
+      </w:pPr>
+      <w:r>
+        <w:t xml:space="preserve">  - { vserver: cifs_svm, cifs_server_name: netapp1, domain: demo.netapp.com, force: true }</w:t>
+      </w:r>
+    </w:p>
+    <w:p>
+      <w:pPr>
+        <w:pStyle w:val="ConsoleBlockSmall"/>
+      </w:pPr>
+    </w:p>
+    <w:p>
+      <w:pPr>
+        <w:pStyle w:val="ConsoleBlockSmall"/>
+      </w:pPr>
+      <w:r>
+        <w:t>nas:</w:t>
       </w:r>
     </w:p>
     <w:p>
@@ -8675,1505 +10247,6 @@
       </w:pPr>
       <w:r>
         <w:lastRenderedPageBreak/>
-        <w:t xml:space="preserve">      password: "{{ password }}"</w:t>
-      </w:r>
-    </w:p>
-    <w:p>
-      <w:pPr>
-        <w:pStyle w:val="ConsoleBlockSmall"/>
-      </w:pPr>
-      <w:r>
-        <w:t xml:space="preserve">      https: true</w:t>
-      </w:r>
-    </w:p>
-    <w:p>
-      <w:pPr>
-        <w:pStyle w:val="ConsoleBlockSmall"/>
-      </w:pPr>
-      <w:r>
-        <w:t xml:space="preserve">      validate_certs: false</w:t>
-      </w:r>
-    </w:p>
-    <w:p>
-      <w:pPr>
-        <w:pStyle w:val="ConsoleBlockSmall"/>
-      </w:pPr>
-    </w:p>
-    <w:p>
-      <w:pPr>
-        <w:pStyle w:val="ConsoleBlockSmall"/>
-      </w:pPr>
-      <w:r>
-        <w:t>#   Create Policy</w:t>
-      </w:r>
-    </w:p>
-    <w:p>
-      <w:pPr>
-        <w:pStyle w:val="ConsoleBlockSmall"/>
-      </w:pPr>
-      <w:r>
-        <w:t xml:space="preserve">  - name: Create Export Policy (na_ontap_export_policy)</w:t>
-      </w:r>
-    </w:p>
-    <w:p>
-      <w:pPr>
-        <w:pStyle w:val="ConsoleBlockSmall"/>
-      </w:pPr>
-      <w:r>
-        <w:t xml:space="preserve">    na_ontap_export_policy:</w:t>
-      </w:r>
-    </w:p>
-    <w:p>
-      <w:pPr>
-        <w:pStyle w:val="ConsoleBlockSmall"/>
-      </w:pPr>
-      <w:r>
-        <w:t xml:space="preserve">      state: "{{ state }}"</w:t>
-      </w:r>
-    </w:p>
-    <w:p>
-      <w:pPr>
-        <w:pStyle w:val="ConsoleBlockSmall"/>
-      </w:pPr>
-      <w:r>
-        <w:t xml:space="preserve">      name: "{{ policy }}"</w:t>
-      </w:r>
-    </w:p>
-    <w:p>
-      <w:pPr>
-        <w:pStyle w:val="ConsoleBlockSmall"/>
-      </w:pPr>
-      <w:r>
-        <w:t xml:space="preserve">      vserver: "{{ vserver }}"</w:t>
-      </w:r>
-    </w:p>
-    <w:p>
-      <w:pPr>
-        <w:pStyle w:val="ConsoleBlockSmall"/>
-      </w:pPr>
-      <w:r>
-        <w:t xml:space="preserve">      hostname: "{{ hostname }}"</w:t>
-      </w:r>
-    </w:p>
-    <w:p>
-      <w:pPr>
-        <w:pStyle w:val="ConsoleBlockSmall"/>
-      </w:pPr>
-      <w:r>
-        <w:t xml:space="preserve">      username: "{{ username }}"</w:t>
-      </w:r>
-    </w:p>
-    <w:p>
-      <w:pPr>
-        <w:pStyle w:val="ConsoleBlockSmall"/>
-      </w:pPr>
-      <w:r>
-        <w:t xml:space="preserve">      password: "{{ password }}"</w:t>
-      </w:r>
-    </w:p>
-    <w:p>
-      <w:pPr>
-        <w:pStyle w:val="ConsoleBlockSmall"/>
-      </w:pPr>
-      <w:r>
-        <w:t xml:space="preserve">      https: true</w:t>
-      </w:r>
-    </w:p>
-    <w:p>
-      <w:pPr>
-        <w:pStyle w:val="ConsoleBlockSmall"/>
-      </w:pPr>
-      <w:r>
-        <w:t xml:space="preserve">      validate_certs: false</w:t>
-      </w:r>
-    </w:p>
-    <w:p>
-      <w:pPr>
-        <w:pStyle w:val="ConsoleBlockSmall"/>
-      </w:pPr>
-    </w:p>
-    <w:p>
-      <w:pPr>
-        <w:pStyle w:val="ConsoleBlockSmall"/>
-      </w:pPr>
-      <w:r>
-        <w:t>#   Setup Rules</w:t>
-      </w:r>
-    </w:p>
-    <w:p>
-      <w:pPr>
-        <w:pStyle w:val="ConsoleBlockSmall"/>
-      </w:pPr>
-      <w:r>
-        <w:t xml:space="preserve">  - name: Create Export Policy Rule (na_ontap_export_policy_rule)</w:t>
-      </w:r>
-    </w:p>
-    <w:p>
-      <w:pPr>
-        <w:pStyle w:val="ConsoleBlockSmall"/>
-      </w:pPr>
-      <w:r>
-        <w:t xml:space="preserve">    na_ontap_export_policy_rule:</w:t>
-      </w:r>
-    </w:p>
-    <w:p>
-      <w:pPr>
-        <w:pStyle w:val="ConsoleBlockSmall"/>
-      </w:pPr>
-      <w:r>
-        <w:t xml:space="preserve">      state: "{{ state }}"</w:t>
-      </w:r>
-    </w:p>
-    <w:p>
-      <w:pPr>
-        <w:pStyle w:val="ConsoleBlockSmall"/>
-      </w:pPr>
-      <w:r>
-        <w:t xml:space="preserve">      policy_name: "{{ policy }}"</w:t>
-      </w:r>
-    </w:p>
-    <w:p>
-      <w:pPr>
-        <w:pStyle w:val="ConsoleBlockSmall"/>
-      </w:pPr>
-      <w:r>
-        <w:t xml:space="preserve">      vserver: "{{ vserver }}"</w:t>
-      </w:r>
-    </w:p>
-    <w:p>
-      <w:pPr>
-        <w:pStyle w:val="ConsoleBlockSmall"/>
-      </w:pPr>
-      <w:r>
-        <w:t xml:space="preserve">      client_match: "{{ client }}"</w:t>
-      </w:r>
-    </w:p>
-    <w:p>
-      <w:pPr>
-        <w:pStyle w:val="ConsoleBlockSmall"/>
-      </w:pPr>
-      <w:r>
-        <w:t xml:space="preserve">      ro_rule: any</w:t>
-      </w:r>
-    </w:p>
-    <w:p>
-      <w:pPr>
-        <w:pStyle w:val="ConsoleBlockSmall"/>
-      </w:pPr>
-      <w:r>
-        <w:t xml:space="preserve">      rw_rule: any</w:t>
-      </w:r>
-    </w:p>
-    <w:p>
-      <w:pPr>
-        <w:pStyle w:val="ConsoleBlockSmall"/>
-      </w:pPr>
-      <w:r>
-        <w:t xml:space="preserve">      super_user_security: any</w:t>
-      </w:r>
-    </w:p>
-    <w:p>
-      <w:pPr>
-        <w:pStyle w:val="ConsoleBlockSmall"/>
-      </w:pPr>
-      <w:r>
-        <w:t xml:space="preserve">      hostname: "{{ hostname }}"</w:t>
-      </w:r>
-    </w:p>
-    <w:p>
-      <w:pPr>
-        <w:pStyle w:val="ConsoleBlockSmall"/>
-      </w:pPr>
-      <w:r>
-        <w:t xml:space="preserve">      username: "{{ username }}"</w:t>
-      </w:r>
-    </w:p>
-    <w:p>
-      <w:pPr>
-        <w:pStyle w:val="ConsoleBlockSmall"/>
-      </w:pPr>
-      <w:r>
-        <w:t xml:space="preserve">      password: "{{ password }}"</w:t>
-      </w:r>
-    </w:p>
-    <w:p>
-      <w:pPr>
-        <w:pStyle w:val="ConsoleBlockSmall"/>
-      </w:pPr>
-      <w:r>
-        <w:t xml:space="preserve">      https: true</w:t>
-      </w:r>
-    </w:p>
-    <w:p>
-      <w:pPr>
-        <w:pStyle w:val="ConsoleBlockSmall"/>
-      </w:pPr>
-      <w:r>
-        <w:t xml:space="preserve">      validate_certs: false</w:t>
-      </w:r>
-    </w:p>
-    <w:p>
-      <w:pPr>
-        <w:pStyle w:val="ConsoleBlockSmall"/>
-      </w:pPr>
-    </w:p>
-    <w:p>
-      <w:pPr>
-        <w:pStyle w:val="ConsoleBlockSmall"/>
-      </w:pPr>
-      <w:r>
-        <w:t>#   Create Volume</w:t>
-      </w:r>
-    </w:p>
-    <w:p>
-      <w:pPr>
-        <w:pStyle w:val="ConsoleBlockSmall"/>
-      </w:pPr>
-      <w:r>
-        <w:t xml:space="preserve">  - name: Create Volume (na_ontap_volume)</w:t>
-      </w:r>
-    </w:p>
-    <w:p>
-      <w:pPr>
-        <w:pStyle w:val="ConsoleBlockSmall"/>
-      </w:pPr>
-      <w:r>
-        <w:t xml:space="preserve">    na_ontap_volume:</w:t>
-      </w:r>
-    </w:p>
-    <w:p>
-      <w:pPr>
-        <w:pStyle w:val="ConsoleBlockSmall"/>
-      </w:pPr>
-      <w:r>
-        <w:t xml:space="preserve">      state: "{{ state }}"</w:t>
-      </w:r>
-    </w:p>
-    <w:p>
-      <w:pPr>
-        <w:pStyle w:val="ConsoleBlockSmall"/>
-      </w:pPr>
-      <w:r>
-        <w:t xml:space="preserve">      name: "{{ volname }}"</w:t>
-      </w:r>
-    </w:p>
-    <w:p>
-      <w:pPr>
-        <w:pStyle w:val="ConsoleBlockSmall"/>
-      </w:pPr>
-      <w:r>
-        <w:t xml:space="preserve">      aggregate_name: "{{ aggr }}"</w:t>
-      </w:r>
-    </w:p>
-    <w:p>
-      <w:pPr>
-        <w:pStyle w:val="ConsoleBlockSmall"/>
-      </w:pPr>
-      <w:r>
-        <w:t xml:space="preserve">      size: 1</w:t>
-      </w:r>
-    </w:p>
-    <w:p>
-      <w:pPr>
-        <w:pStyle w:val="ConsoleBlockSmall"/>
-      </w:pPr>
-      <w:r>
-        <w:t xml:space="preserve">      size_unit: gb</w:t>
-      </w:r>
-    </w:p>
-    <w:p>
-      <w:pPr>
-        <w:pStyle w:val="ConsoleBlockSmall"/>
-      </w:pPr>
-      <w:r>
-        <w:t xml:space="preserve">      policy: "{{ policy }}"</w:t>
-      </w:r>
-    </w:p>
-    <w:p>
-      <w:pPr>
-        <w:pStyle w:val="ConsoleBlockSmall"/>
-      </w:pPr>
-      <w:r>
-        <w:t xml:space="preserve">      junction_path: "/{{ volname }}"</w:t>
-      </w:r>
-    </w:p>
-    <w:p>
-      <w:pPr>
-        <w:pStyle w:val="ConsoleBlockSmall"/>
-      </w:pPr>
-      <w:r>
-        <w:t xml:space="preserve">      space_guarantee: "none"</w:t>
-      </w:r>
-    </w:p>
-    <w:p>
-      <w:pPr>
-        <w:pStyle w:val="ConsoleBlockSmall"/>
-      </w:pPr>
-      <w:r>
-        <w:t xml:space="preserve">      vserver: "{{ vserver }}"</w:t>
-      </w:r>
-    </w:p>
-    <w:p>
-      <w:pPr>
-        <w:pStyle w:val="ConsoleBlockSmall"/>
-      </w:pPr>
-      <w:r>
-        <w:t xml:space="preserve">      hostname: "{{ hostname }}"</w:t>
-      </w:r>
-    </w:p>
-    <w:p>
-      <w:pPr>
-        <w:pStyle w:val="ConsoleBlockSmall"/>
-      </w:pPr>
-      <w:r>
-        <w:t xml:space="preserve">      username: "{{ username }}"</w:t>
-      </w:r>
-    </w:p>
-    <w:p>
-      <w:pPr>
-        <w:pStyle w:val="ConsoleBlockSmall"/>
-      </w:pPr>
-      <w:r>
-        <w:t xml:space="preserve">      password: "{{ password }}"</w:t>
-      </w:r>
-    </w:p>
-    <w:p>
-      <w:pPr>
-        <w:pStyle w:val="ConsoleBlockSmall"/>
-      </w:pPr>
-      <w:r>
-        <w:t xml:space="preserve">      volume_security_style: unix</w:t>
-      </w:r>
-    </w:p>
-    <w:p>
-      <w:pPr>
-        <w:pStyle w:val="ConsoleBlockSmall"/>
-      </w:pPr>
-      <w:r>
-        <w:t xml:space="preserve">      https: true</w:t>
-      </w:r>
-    </w:p>
-    <w:p>
-      <w:pPr>
-        <w:pStyle w:val="ConsoleBlockSmall"/>
-      </w:pPr>
-      <w:r>
-        <w:t xml:space="preserve">      validate_certs: false</w:t>
-      </w:r>
-    </w:p>
-    <w:p>
-      <w:pPr>
-        <w:pStyle w:val="ConsoleBlockSmall"/>
-      </w:pPr>
-    </w:p>
-    <w:p>
-      <w:pPr>
-        <w:pStyle w:val="ConsoleBlockSmall"/>
-      </w:pPr>
-      <w:r>
-        <w:t>##[PLAY] Mount NFS export to hosts in /etc/ansible/hosts</w:t>
-      </w:r>
-    </w:p>
-    <w:p>
-      <w:pPr>
-        <w:pStyle w:val="ConsoleBlockSmall"/>
-      </w:pPr>
-      <w:r>
-        <w:t>- hosts: prod</w:t>
-      </w:r>
-    </w:p>
-    <w:p>
-      <w:pPr>
-        <w:pStyle w:val="ConsoleBlockSmall"/>
-      </w:pPr>
-      <w:r>
-        <w:t xml:space="preserve">  name: Play [Configure nfs on Linux Instances and Mount the nfs export]</w:t>
-      </w:r>
-    </w:p>
-    <w:p>
-      <w:pPr>
-        <w:pStyle w:val="ConsoleBlockSmall"/>
-      </w:pPr>
-      <w:r>
-        <w:t xml:space="preserve">  vars_files:</w:t>
-      </w:r>
-    </w:p>
-    <w:p>
-      <w:pPr>
-        <w:pStyle w:val="ConsoleBlockSmall"/>
-      </w:pPr>
-      <w:r>
-        <w:t xml:space="preserve">  - variables.yml</w:t>
-      </w:r>
-    </w:p>
-    <w:p>
-      <w:pPr>
-        <w:pStyle w:val="ConsoleBlockSmall"/>
-      </w:pPr>
-      <w:r>
-        <w:t xml:space="preserve">  tasks:</w:t>
-      </w:r>
-    </w:p>
-    <w:p>
-      <w:pPr>
-        <w:pStyle w:val="ConsoleBlockSmall"/>
-      </w:pPr>
-    </w:p>
-    <w:p>
-      <w:pPr>
-        <w:pStyle w:val="ConsoleBlockSmall"/>
-      </w:pPr>
-      <w:r>
-        <w:t>#   Install NFS on Linux Instances</w:t>
-      </w:r>
-    </w:p>
-    <w:p>
-      <w:pPr>
-        <w:pStyle w:val="ConsoleBlockSmall"/>
-      </w:pPr>
-      <w:r>
-        <w:t xml:space="preserve">  - name: Install nfs on all systems in /etc/ansible/hosts</w:t>
-      </w:r>
-    </w:p>
-    <w:p>
-      <w:pPr>
-        <w:pStyle w:val="ConsoleBlockSmall"/>
-      </w:pPr>
-      <w:r>
-        <w:t xml:space="preserve">    package:</w:t>
-      </w:r>
-    </w:p>
-    <w:p>
-      <w:pPr>
-        <w:pStyle w:val="ConsoleBlockSmall"/>
-      </w:pPr>
-      <w:r>
-        <w:t xml:space="preserve">      name: nfs-utils</w:t>
-      </w:r>
-    </w:p>
-    <w:p>
-      <w:pPr>
-        <w:pStyle w:val="ConsoleBlockSmall"/>
-      </w:pPr>
-      <w:r>
-        <w:t xml:space="preserve">      state: present</w:t>
-      </w:r>
-    </w:p>
-    <w:p>
-      <w:pPr>
-        <w:pStyle w:val="ConsoleBlockSmall"/>
-      </w:pPr>
-    </w:p>
-    <w:p>
-      <w:pPr>
-        <w:pStyle w:val="ConsoleBlockSmall"/>
-      </w:pPr>
-      <w:r>
-        <w:t>#   Mount ONTAP NFS export on all Linux Instances</w:t>
-      </w:r>
-    </w:p>
-    <w:p>
-      <w:pPr>
-        <w:pStyle w:val="ConsoleBlockSmall"/>
-      </w:pPr>
-      <w:r>
-        <w:t xml:space="preserve">  - name: Mount nfs export on all systems in /etc/ansible/hosts</w:t>
-      </w:r>
-    </w:p>
-    <w:p>
-      <w:pPr>
-        <w:pStyle w:val="ConsoleBlockSmall"/>
-      </w:pPr>
-      <w:r>
-        <w:t xml:space="preserve">    mount:</w:t>
-      </w:r>
-    </w:p>
-    <w:p>
-      <w:pPr>
-        <w:pStyle w:val="ConsoleBlockSmall"/>
-      </w:pPr>
-      <w:r>
-        <w:t xml:space="preserve">      state: mounted</w:t>
-      </w:r>
-    </w:p>
-    <w:p>
-      <w:pPr>
-        <w:pStyle w:val="ConsoleBlockSmall"/>
-      </w:pPr>
-      <w:r>
-        <w:t xml:space="preserve">      path: /mnt/tmp</w:t>
-      </w:r>
-    </w:p>
-    <w:p>
-      <w:pPr>
-        <w:pStyle w:val="ConsoleBlockSmall"/>
-      </w:pPr>
-      <w:r>
-        <w:t xml:space="preserve">      src: "{{ data_lif }}:/{{ volname}}"</w:t>
-      </w:r>
-    </w:p>
-    <w:p>
-      <w:pPr>
-        <w:pStyle w:val="ConsoleBlockSmall"/>
-      </w:pPr>
-      <w:r>
-        <w:lastRenderedPageBreak/>
-        <w:t xml:space="preserve">      fstype: nfs</w:t>
-      </w:r>
-    </w:p>
-    <w:p>
-      <w:pPr>
-        <w:pStyle w:val="BodyText"/>
-      </w:pPr>
-    </w:p>
-    <w:p>
-      <w:pPr>
-        <w:pStyle w:val="ListBullet"/>
-      </w:pPr>
-      <w:proofErr w:type="spellStart"/>
-      <w:r>
-        <w:t>variables.yml</w:t>
-      </w:r>
-      <w:proofErr w:type="spellEnd"/>
-    </w:p>
-    <w:p>
-      <w:pPr>
-        <w:pStyle w:val="ConsoleBlockSmall"/>
-      </w:pPr>
-      <w:r>
-        <w:t>hostname: "192.168.0.101"</w:t>
-      </w:r>
-    </w:p>
-    <w:p>
-      <w:pPr>
-        <w:pStyle w:val="ConsoleBlockSmall"/>
-      </w:pPr>
-      <w:r>
-        <w:t>username: "admin"</w:t>
-      </w:r>
-    </w:p>
-    <w:p>
-      <w:pPr>
-        <w:pStyle w:val="ConsoleBlockSmall"/>
-      </w:pPr>
-      <w:r>
-        <w:t>volname: DataVolume</w:t>
-      </w:r>
-    </w:p>
-    <w:p>
-      <w:pPr>
-        <w:pStyle w:val="ConsoleBlockSmall"/>
-      </w:pPr>
-      <w:r>
-        <w:t xml:space="preserve">vserver: </w:t>
-      </w:r>
-      <w:r>
-        <w:t>SVM_NFS</w:t>
-      </w:r>
-    </w:p>
-    <w:p>
-      <w:pPr>
-        <w:pStyle w:val="ConsoleBlockSmall"/>
-      </w:pPr>
-      <w:r>
-        <w:t>policy: DataPolicy</w:t>
-      </w:r>
-    </w:p>
-    <w:p>
-      <w:pPr>
-        <w:pStyle w:val="ConsoleBlockSmall"/>
-      </w:pPr>
-      <w:r>
-        <w:t>aggr: n1_aggr1</w:t>
-      </w:r>
-    </w:p>
-    <w:p>
-      <w:pPr>
-        <w:pStyle w:val="ConsoleBlockSmall"/>
-      </w:pPr>
-      <w:r>
-        <w:t>client: 0.0.0.0/0</w:t>
-      </w:r>
-    </w:p>
-    <w:p>
-      <w:pPr>
-        <w:pStyle w:val="ConsoleBlockSmall"/>
-      </w:pPr>
-      <w:r>
-        <w:t>data_lif: 192.168.0.145</w:t>
-      </w:r>
-    </w:p>
-    <w:p>
-      <w:pPr>
-        <w:pStyle w:val="ConsoleBlockSmall"/>
-      </w:pPr>
-      <w:r>
-        <w:t>state: present</w:t>
-      </w:r>
-    </w:p>
-    <w:p>
-      <w:pPr>
-        <w:pStyle w:val="ConsoleBlockSmall"/>
-      </w:pPr>
-      <w:r>
-        <w:t>password: Netapp1!</w:t>
-      </w:r>
-    </w:p>
-    <w:p>
-      <w:pPr>
-        <w:pStyle w:val="BodyText"/>
-      </w:pPr>
-    </w:p>
-    <w:p>
-      <w:pPr>
-        <w:pStyle w:val="ListBullet"/>
-      </w:pPr>
-      <w:proofErr w:type="spellStart"/>
-      <w:r>
-        <w:t>configure_ontap.yml</w:t>
-      </w:r>
-      <w:proofErr w:type="spellEnd"/>
-    </w:p>
-    <w:p>
-      <w:pPr>
-        <w:pStyle w:val="ConsoleBlockSmall"/>
-      </w:pPr>
-      <w:r>
-        <w:t>---</w:t>
-      </w:r>
-    </w:p>
-    <w:p>
-      <w:pPr>
-        <w:pStyle w:val="ConsoleBlockSmall"/>
-      </w:pPr>
-      <w:r>
-        <w:t>##[PLAY] Configure ONTAP Cluster</w:t>
-      </w:r>
-    </w:p>
-    <w:p>
-      <w:pPr>
-        <w:pStyle w:val="ConsoleBlockSmall"/>
-      </w:pPr>
-      <w:r>
-        <w:t>- hosts: localhost</w:t>
-      </w:r>
-    </w:p>
-    <w:p>
-      <w:pPr>
-        <w:pStyle w:val="ConsoleBlockSmall"/>
-      </w:pPr>
-      <w:r>
-        <w:t xml:space="preserve">  gather_facts: no</w:t>
-      </w:r>
-    </w:p>
-    <w:p>
-      <w:pPr>
-        <w:pStyle w:val="ConsoleBlockSmall"/>
-      </w:pPr>
-      <w:r>
-        <w:t xml:space="preserve">  vars_prompt:</w:t>
-      </w:r>
-    </w:p>
-    <w:p>
-      <w:pPr>
-        <w:pStyle w:val="ConsoleBlockSmall"/>
-      </w:pPr>
-      <w:r>
-        <w:t xml:space="preserve">    - name: admin_user_name</w:t>
-      </w:r>
-    </w:p>
-    <w:p>
-      <w:pPr>
-        <w:pStyle w:val="ConsoleBlockSmall"/>
-      </w:pPr>
-      <w:r>
-        <w:t xml:space="preserve">      prompt: domain admin (enter if skipped)</w:t>
-      </w:r>
-    </w:p>
-    <w:p>
-      <w:pPr>
-        <w:pStyle w:val="ConsoleBlockSmall"/>
-      </w:pPr>
-      <w:r>
-        <w:t xml:space="preserve">    - name: admin_password</w:t>
-      </w:r>
-    </w:p>
-    <w:p>
-      <w:pPr>
-        <w:pStyle w:val="ConsoleBlockSmall"/>
-      </w:pPr>
-      <w:r>
-        <w:t xml:space="preserve">      prompt: domain admin password (enter if skipped)</w:t>
-      </w:r>
-    </w:p>
-    <w:p>
-      <w:pPr>
-        <w:pStyle w:val="ConsoleBlockSmall"/>
-      </w:pPr>
-      <w:r>
-        <w:t xml:space="preserve">  vars:</w:t>
-      </w:r>
-    </w:p>
-    <w:p>
-      <w:pPr>
-        <w:pStyle w:val="ConsoleBlockSmall"/>
-      </w:pPr>
-      <w:r>
-        <w:t xml:space="preserve">    input: &amp;input</w:t>
-      </w:r>
-    </w:p>
-    <w:p>
-      <w:pPr>
-        <w:pStyle w:val="ConsoleBlockSmall"/>
-      </w:pPr>
-      <w:r>
-        <w:t xml:space="preserve">      hostname: "{{ netapp_hostname }}"</w:t>
-      </w:r>
-    </w:p>
-    <w:p>
-      <w:pPr>
-        <w:pStyle w:val="ConsoleBlockSmall"/>
-      </w:pPr>
-      <w:r>
-        <w:t xml:space="preserve">      username: "{{ netapp_username }}"</w:t>
-      </w:r>
-    </w:p>
-    <w:p>
-      <w:pPr>
-        <w:pStyle w:val="ConsoleBlockSmall"/>
-      </w:pPr>
-      <w:r>
-        <w:t xml:space="preserve">      password: "{{ netapp_password }}"</w:t>
-      </w:r>
-    </w:p>
-    <w:p>
-      <w:pPr>
-        <w:pStyle w:val="ConsoleBlockSmall"/>
-      </w:pPr>
-      <w:r>
-        <w:t xml:space="preserve">    file: globals.yml</w:t>
-      </w:r>
-    </w:p>
-    <w:p>
-      <w:pPr>
-        <w:pStyle w:val="ConsoleBlockSmall"/>
-      </w:pPr>
-      <w:r>
-        <w:t xml:space="preserve">  vars_files:</w:t>
-      </w:r>
-    </w:p>
-    <w:p>
-      <w:pPr>
-        <w:pStyle w:val="ConsoleBlockSmall"/>
-      </w:pPr>
-      <w:r>
-        <w:t xml:space="preserve">  - "{{ file }}"</w:t>
-      </w:r>
-    </w:p>
-    <w:p>
-      <w:pPr>
-        <w:pStyle w:val="ConsoleBlockSmall"/>
-      </w:pPr>
-    </w:p>
-    <w:p>
-      <w:pPr>
-        <w:pStyle w:val="ConsoleBlockSmall"/>
-      </w:pPr>
-      <w:r>
-        <w:t xml:space="preserve">  tasks:</w:t>
-      </w:r>
-    </w:p>
-    <w:p>
-      <w:pPr>
-        <w:pStyle w:val="ConsoleBlockSmall"/>
-      </w:pPr>
-      <w:r>
-        <w:t xml:space="preserve">  # Gather facts about the ONTAP cluster</w:t>
-      </w:r>
-    </w:p>
-    <w:p>
-      <w:pPr>
-        <w:pStyle w:val="ConsoleBlockSmall"/>
-      </w:pPr>
-      <w:r>
-        <w:t xml:space="preserve">  - name: Get ONTAP version</w:t>
-      </w:r>
-    </w:p>
-    <w:p>
-      <w:pPr>
-        <w:pStyle w:val="ConsoleBlockSmall"/>
-      </w:pPr>
-      <w:r>
-        <w:t xml:space="preserve">    na_ontap_gather_facts:</w:t>
-      </w:r>
-    </w:p>
-    <w:p>
-      <w:pPr>
-        <w:pStyle w:val="ConsoleBlockSmall"/>
-      </w:pPr>
-      <w:r>
-        <w:t xml:space="preserve">      state: info</w:t>
-      </w:r>
-    </w:p>
-    <w:p>
-      <w:pPr>
-        <w:pStyle w:val="ConsoleBlockSmall"/>
-      </w:pPr>
-      <w:r>
-        <w:t xml:space="preserve">      &lt;&lt;: *input</w:t>
-      </w:r>
-    </w:p>
-    <w:p>
-      <w:pPr>
-        <w:pStyle w:val="ConsoleBlockSmall"/>
-      </w:pPr>
-      <w:r>
-        <w:t xml:space="preserve">      https: true</w:t>
-      </w:r>
-    </w:p>
-    <w:p>
-      <w:pPr>
-        <w:pStyle w:val="ConsoleBlockSmall"/>
-      </w:pPr>
-      <w:r>
-        <w:t xml:space="preserve">      validate_certs: false</w:t>
-      </w:r>
-    </w:p>
-    <w:p>
-      <w:pPr>
-        <w:pStyle w:val="ConsoleBlockSmall"/>
-      </w:pPr>
-      <w:r>
-        <w:t xml:space="preserve">      ontapi: 32</w:t>
-      </w:r>
-    </w:p>
-    <w:p>
-      <w:pPr>
-        <w:pStyle w:val="ConsoleBlockSmall"/>
-      </w:pPr>
-    </w:p>
-    <w:p>
-      <w:pPr>
-        <w:pStyle w:val="ConsoleBlockSmall"/>
-      </w:pPr>
-      <w:r>
-        <w:t xml:space="preserve">  # Configure Cluster</w:t>
-      </w:r>
-    </w:p>
-    <w:p>
-      <w:pPr>
-        <w:pStyle w:val="ConsoleBlockSmall"/>
-      </w:pPr>
-      <w:r>
-        <w:t xml:space="preserve">  - import_role:</w:t>
-      </w:r>
-    </w:p>
-    <w:p>
-      <w:pPr>
-        <w:pStyle w:val="ConsoleBlockSmall"/>
-      </w:pPr>
-      <w:r>
-        <w:t xml:space="preserve">      name: na_ontap_cluster_config</w:t>
-      </w:r>
-    </w:p>
-    <w:p>
-      <w:pPr>
-        <w:pStyle w:val="ConsoleBlockSmall"/>
-      </w:pPr>
-      <w:r>
-        <w:t xml:space="preserve">    vars:</w:t>
-      </w:r>
-    </w:p>
-    <w:p>
-      <w:pPr>
-        <w:pStyle w:val="ConsoleBlockSmall"/>
-      </w:pPr>
-      <w:r>
-        <w:t xml:space="preserve">      &lt;&lt;: *input</w:t>
-      </w:r>
-    </w:p>
-    <w:p>
-      <w:pPr>
-        <w:pStyle w:val="ConsoleBlockSmall"/>
-      </w:pPr>
-    </w:p>
-    <w:p>
-      <w:pPr>
-        <w:pStyle w:val="ConsoleBlockSmall"/>
-      </w:pPr>
-      <w:r>
-        <w:t xml:space="preserve">  # Configure SVMs</w:t>
-      </w:r>
-    </w:p>
-    <w:p>
-      <w:pPr>
-        <w:pStyle w:val="ConsoleBlockSmall"/>
-      </w:pPr>
-      <w:r>
-        <w:t xml:space="preserve">  - import_role:</w:t>
-      </w:r>
-    </w:p>
-    <w:p>
-      <w:pPr>
-        <w:pStyle w:val="ConsoleBlockSmall"/>
-      </w:pPr>
-      <w:r>
-        <w:t xml:space="preserve">      name: na_ontap_vserver_create</w:t>
-      </w:r>
-    </w:p>
-    <w:p>
-      <w:pPr>
-        <w:pStyle w:val="ConsoleBlockSmall"/>
-      </w:pPr>
-      <w:r>
-        <w:t xml:space="preserve">    vars:</w:t>
-      </w:r>
-    </w:p>
-    <w:p>
-      <w:pPr>
-        <w:pStyle w:val="ConsoleBlockSmall"/>
-      </w:pPr>
-      <w:r>
-        <w:t xml:space="preserve">      &lt;&lt;: *input</w:t>
-      </w:r>
-    </w:p>
-    <w:p>
-      <w:pPr>
-        <w:pStyle w:val="ConsoleBlockSmall"/>
-      </w:pPr>
-      <w:r>
-        <w:t xml:space="preserve">    when: vservers != None</w:t>
-      </w:r>
-    </w:p>
-    <w:p>
-      <w:pPr>
-        <w:pStyle w:val="ConsoleBlockSmall"/>
-      </w:pPr>
-    </w:p>
-    <w:p>
-      <w:pPr>
-        <w:pStyle w:val="ConsoleBlockSmall"/>
-      </w:pPr>
-      <w:r>
-        <w:t xml:space="preserve">  # Configure NAS volumes</w:t>
-      </w:r>
-    </w:p>
-    <w:p>
-      <w:pPr>
-        <w:pStyle w:val="ConsoleBlockSmall"/>
-      </w:pPr>
-      <w:r>
-        <w:t xml:space="preserve">  - import_role:</w:t>
-      </w:r>
-    </w:p>
-    <w:p>
-      <w:pPr>
-        <w:pStyle w:val="ConsoleBlockSmall"/>
-      </w:pPr>
-      <w:r>
-        <w:t xml:space="preserve">      name: na_ontap_nas_create</w:t>
-      </w:r>
-    </w:p>
-    <w:p>
-      <w:pPr>
-        <w:pStyle w:val="ConsoleBlockSmall"/>
-      </w:pPr>
-      <w:r>
-        <w:t xml:space="preserve">    vars:</w:t>
-      </w:r>
-    </w:p>
-    <w:p>
-      <w:pPr>
-        <w:pStyle w:val="ConsoleBlockSmall"/>
-      </w:pPr>
-      <w:r>
-        <w:t xml:space="preserve">      &lt;&lt;: *input</w:t>
-      </w:r>
-    </w:p>
-    <w:p>
-      <w:pPr>
-        <w:pStyle w:val="ConsoleBlockSmall"/>
-      </w:pPr>
-      <w:r>
-        <w:t xml:space="preserve">    when: nas != None</w:t>
-      </w:r>
-    </w:p>
-    <w:p>
-      <w:pPr>
-        <w:pStyle w:val="ConsoleBlockSmall"/>
-      </w:pPr>
-    </w:p>
-    <w:p>
-      <w:pPr>
-        <w:pStyle w:val="ConsoleBlockSmall"/>
-      </w:pPr>
-      <w:r>
-        <w:t xml:space="preserve">  # Configure SAN volumes and LUNs</w:t>
-      </w:r>
-    </w:p>
-    <w:p>
-      <w:pPr>
-        <w:pStyle w:val="ConsoleBlockSmall"/>
-      </w:pPr>
-      <w:r>
-        <w:lastRenderedPageBreak/>
-        <w:t xml:space="preserve">  - import_role:</w:t>
-      </w:r>
-    </w:p>
-    <w:p>
-      <w:pPr>
-        <w:pStyle w:val="ConsoleBlockSmall"/>
-      </w:pPr>
-      <w:r>
-        <w:t xml:space="preserve">      name: na_ontap_san_create</w:t>
-      </w:r>
-    </w:p>
-    <w:p>
-      <w:pPr>
-        <w:pStyle w:val="ConsoleBlockSmall"/>
-      </w:pPr>
-      <w:r>
-        <w:t xml:space="preserve">    vars:</w:t>
-      </w:r>
-    </w:p>
-    <w:p>
-      <w:pPr>
-        <w:pStyle w:val="ConsoleBlockSmall"/>
-      </w:pPr>
-      <w:r>
-        <w:t xml:space="preserve">      &lt;&lt;: *input</w:t>
-      </w:r>
-    </w:p>
-    <w:p>
-      <w:pPr>
-        <w:pStyle w:val="ConsoleBlockSmall"/>
-      </w:pPr>
-      <w:r>
-        <w:t xml:space="preserve">    when: luns != None</w:t>
-      </w:r>
-    </w:p>
-    <w:p>
-      <w:pPr>
-        <w:pStyle w:val="BodyText"/>
-      </w:pPr>
-    </w:p>
-    <w:p>
-      <w:pPr>
-        <w:pStyle w:val="ListBullet"/>
-      </w:pPr>
-      <w:proofErr w:type="spellStart"/>
-      <w:r>
-        <w:t>globals.yml</w:t>
-      </w:r>
-      <w:proofErr w:type="spellEnd"/>
-    </w:p>
-    <w:p>
-      <w:pPr>
-        <w:pStyle w:val="ConsoleBlockSmall"/>
-      </w:pPr>
-      <w:r>
-        <w:t>cluster: cluster1</w:t>
-      </w:r>
-    </w:p>
-    <w:p>
-      <w:pPr>
-        <w:pStyle w:val="ConsoleBlockSmall"/>
-      </w:pPr>
-    </w:p>
-    <w:p>
-      <w:pPr>
-        <w:pStyle w:val="ConsoleBlockSmall"/>
-      </w:pPr>
-      <w:r>
-        <w:t>netapp_hostname: 192.168.0.101</w:t>
-      </w:r>
-    </w:p>
-    <w:p>
-      <w:pPr>
-        <w:pStyle w:val="ConsoleBlockSmall"/>
-      </w:pPr>
-      <w:r>
-        <w:t>netapp_username: admin</w:t>
-      </w:r>
-    </w:p>
-    <w:p>
-      <w:pPr>
-        <w:pStyle w:val="ConsoleBlockSmall"/>
-      </w:pPr>
-      <w:r>
-        <w:t>netapp_password: Netapp1!</w:t>
-      </w:r>
-    </w:p>
-    <w:p>
-      <w:pPr>
-        <w:pStyle w:val="ConsoleBlockSmall"/>
-      </w:pPr>
-    </w:p>
-    <w:p>
-      <w:pPr>
-        <w:pStyle w:val="ConsoleBlockSmall"/>
-      </w:pPr>
-      <w:r>
-        <w:t>#license_codes: XXX</w:t>
-      </w:r>
-    </w:p>
-    <w:p>
-      <w:pPr>
-        <w:pStyle w:val="ConsoleBlockSmall"/>
-      </w:pPr>
-    </w:p>
-    <w:p>
-      <w:pPr>
-        <w:pStyle w:val="ConsoleBlockSmall"/>
-      </w:pPr>
-      <w:r>
-        <w:t>disks:</w:t>
-      </w:r>
-    </w:p>
-    <w:p>
-      <w:pPr>
-        <w:pStyle w:val="ConsoleBlockSmall"/>
-      </w:pPr>
-      <w:r>
-        <w:t xml:space="preserve">  - cluster1-01</w:t>
-      </w:r>
-    </w:p>
-    <w:p>
-      <w:pPr>
-        <w:pStyle w:val="ConsoleBlockSmall"/>
-      </w:pPr>
-      <w:r>
-        <w:t xml:space="preserve">  - cluster1-02</w:t>
-      </w:r>
-    </w:p>
-    <w:p>
-      <w:pPr>
-        <w:pStyle w:val="ConsoleBlockSmall"/>
-      </w:pPr>
-    </w:p>
-    <w:p>
-      <w:pPr>
-        <w:pStyle w:val="ConsoleBlockSmall"/>
-      </w:pPr>
-      <w:r>
-        <w:t>#motd: "This cluster was set up using Ansible roles. Cool ha?"</w:t>
-      </w:r>
-    </w:p>
-    <w:p>
-      <w:pPr>
-        <w:pStyle w:val="ConsoleBlockSmall"/>
-      </w:pPr>
-    </w:p>
-    <w:p>
-      <w:pPr>
-        <w:pStyle w:val="ConsoleBlockSmall"/>
-      </w:pPr>
-      <w:r>
-        <w:t>dns:</w:t>
-      </w:r>
-    </w:p>
-    <w:p>
-      <w:pPr>
-        <w:pStyle w:val="ConsoleBlockSmall"/>
-      </w:pPr>
-      <w:r>
-        <w:t xml:space="preserve">  - { dns_domains: demo.netapp.com, dns_nameservers: 192.168.0.253 }</w:t>
-      </w:r>
-    </w:p>
-    <w:p>
-      <w:pPr>
-        <w:pStyle w:val="ConsoleBlockSmall"/>
-      </w:pPr>
-    </w:p>
-    <w:p>
-      <w:pPr>
-        <w:pStyle w:val="ConsoleBlockSmall"/>
-      </w:pPr>
-      <w:r>
-        <w:t>ntp:</w:t>
-      </w:r>
-    </w:p>
-    <w:p>
-      <w:pPr>
-        <w:pStyle w:val="ConsoleBlockSmall"/>
-      </w:pPr>
-      <w:r>
-        <w:t xml:space="preserve">  - { server_name: dc1.demo.netapp.com, version: auto }</w:t>
-      </w:r>
-    </w:p>
-    <w:p>
-      <w:pPr>
-        <w:pStyle w:val="ConsoleBlockSmall"/>
-      </w:pPr>
-    </w:p>
-    <w:p>
-      <w:pPr>
-        <w:pStyle w:val="ConsoleBlockSmall"/>
-      </w:pPr>
-      <w:r>
-        <w:t>snmp:</w:t>
-      </w:r>
-    </w:p>
-    <w:p>
-      <w:pPr>
-        <w:pStyle w:val="ConsoleBlockSmall"/>
-      </w:pPr>
-      <w:r>
-        <w:t xml:space="preserve">  - { community_name: public, access_control: ro }</w:t>
-      </w:r>
-    </w:p>
-    <w:p>
-      <w:pPr>
-        <w:pStyle w:val="ConsoleBlockSmall"/>
-      </w:pPr>
-    </w:p>
-    <w:p>
-      <w:pPr>
-        <w:pStyle w:val="ConsoleBlockSmall"/>
-      </w:pPr>
-      <w:r>
-        <w:t>aggrs:</w:t>
-      </w:r>
-    </w:p>
-    <w:p>
-      <w:pPr>
-        <w:pStyle w:val="ConsoleBlockSmall"/>
-      </w:pPr>
-      <w:r>
-        <w:t xml:space="preserve">  - { name: n1_aggr1, node: cluster1-01, disk_count: 13, max_raid: 13 }</w:t>
-      </w:r>
-    </w:p>
-    <w:p>
-      <w:pPr>
-        <w:pStyle w:val="ConsoleBlockSmall"/>
-      </w:pPr>
-      <w:r>
-        <w:t xml:space="preserve">  - { name: n2_aggr1, node: cluster1-02, disk_count: 13, max_raid: 13 }</w:t>
-      </w:r>
-    </w:p>
-    <w:p>
-      <w:pPr>
-        <w:pStyle w:val="ConsoleBlockSmall"/>
-      </w:pPr>
-    </w:p>
-    <w:p>
-      <w:pPr>
-        <w:pStyle w:val="ConsoleBlockSmall"/>
-      </w:pPr>
-      <w:r>
-        <w:t>ports:</w:t>
-      </w:r>
-    </w:p>
-    <w:p>
-      <w:pPr>
-        <w:pStyle w:val="ConsoleBlockSmall"/>
-      </w:pPr>
-      <w:r>
-        <w:t xml:space="preserve">  - { node: cluster1-01, port: }</w:t>
-      </w:r>
-    </w:p>
-    <w:p>
-      <w:pPr>
-        <w:pStyle w:val="ConsoleBlockSmall"/>
-      </w:pPr>
-    </w:p>
-    <w:p>
-      <w:pPr>
-        <w:pStyle w:val="ConsoleBlockSmall"/>
-      </w:pPr>
-      <w:r>
-        <w:t>vservers:</w:t>
-      </w:r>
-    </w:p>
-    <w:p>
-      <w:pPr>
-        <w:pStyle w:val="ConsoleBlockSmall"/>
-      </w:pPr>
-      <w:r>
-        <w:t xml:space="preserve">  - { name: </w:t>
-      </w:r>
-      <w:r>
-        <w:t>SVM_NFS</w:t>
-      </w:r>
-      <w:r>
-        <w:t>, aggr: n1_aggr1, protocol: nfs }</w:t>
-      </w:r>
-    </w:p>
-    <w:p>
-      <w:pPr>
-        <w:pStyle w:val="ConsoleBlockSmall"/>
-      </w:pPr>
-      <w:r>
-        <w:t xml:space="preserve">  - { name: cifs_svm, aggr: n1_aggr1, protocol: cifs }</w:t>
-      </w:r>
-    </w:p>
-    <w:p>
-      <w:pPr>
-        <w:pStyle w:val="ConsoleBlockSmall"/>
-      </w:pPr>
-      <w:r>
-        <w:t xml:space="preserve">  - { name: san_svm, aggr: n2_aggr1, protocol: iscsi }</w:t>
-      </w:r>
-    </w:p>
-    <w:p>
-      <w:pPr>
-        <w:pStyle w:val="ConsoleBlockSmall"/>
-      </w:pPr>
-    </w:p>
-    <w:p>
-      <w:pPr>
-        <w:pStyle w:val="ConsoleBlockSmall"/>
-      </w:pPr>
-      <w:r>
-        <w:t>vserver_dns:</w:t>
-      </w:r>
-    </w:p>
-    <w:p>
-      <w:pPr>
-        <w:pStyle w:val="ConsoleBlockSmall"/>
-      </w:pPr>
-      <w:r>
-        <w:t xml:space="preserve">  - { vserver: cifs_svm, dns_domains: demo.netapp.com, dns_nameservers: 192.168.0.253 }</w:t>
-      </w:r>
-    </w:p>
-    <w:p>
-      <w:pPr>
-        <w:pStyle w:val="ConsoleBlockSmall"/>
-      </w:pPr>
-      <w:r>
-        <w:t xml:space="preserve">  - { vserver: </w:t>
-      </w:r>
-      <w:r>
-        <w:t>SVM_NFS</w:t>
-      </w:r>
-      <w:r>
-        <w:t>, dns_domains: demo.netapp.com, dns_nameservers: 192.168.0.253 }</w:t>
-      </w:r>
-    </w:p>
-    <w:p>
-      <w:pPr>
-        <w:pStyle w:val="ConsoleBlockSmall"/>
-      </w:pPr>
-    </w:p>
-    <w:p>
-      <w:pPr>
-        <w:pStyle w:val="ConsoleBlockSmall"/>
-      </w:pPr>
-      <w:r>
-        <w:t>lifs:</w:t>
-      </w:r>
-    </w:p>
-    <w:p>
-      <w:pPr>
-        <w:pStyle w:val="ConsoleBlockSmall"/>
-      </w:pPr>
-      <w:r>
-        <w:t xml:space="preserve">  - { name: </w:t>
-      </w:r>
-      <w:r>
-        <w:t>SVM_NFS</w:t>
-      </w:r>
-      <w:r>
-        <w:t xml:space="preserve">_mgmt_data_1, vserver: </w:t>
-      </w:r>
-      <w:r>
-        <w:t>SVM_NFS</w:t>
-      </w:r>
-      <w:r>
-        <w:t>, node: cluster1-01, port: e0d, protocol: nfs, address: 192.168.0.145, netmask: 255.255.255.0 }</w:t>
-      </w:r>
-    </w:p>
-    <w:p>
-      <w:pPr>
-        <w:pStyle w:val="ConsoleBlockSmall"/>
-      </w:pPr>
-      <w:r>
-        <w:t xml:space="preserve">  - { name: </w:t>
-      </w:r>
-      <w:r>
-        <w:t>SVM_NFS</w:t>
-      </w:r>
-      <w:r>
-        <w:t xml:space="preserve">_mgmt_data_2, vserver: </w:t>
-      </w:r>
-      <w:r>
-        <w:t>SVM_NFS</w:t>
-      </w:r>
-      <w:r>
-        <w:t>, node: cluster1-02, port: e0d, protocol: nfs, address: 192.168.0.144, netmask: 255.255.255.0 }</w:t>
-      </w:r>
-    </w:p>
-    <w:p>
-      <w:pPr>
-        <w:pStyle w:val="ConsoleBlockSmall"/>
-      </w:pPr>
-      <w:r>
-        <w:t xml:space="preserve">  - { name: cifs_data_lif1, vserver: cifs_svm, node: cluster1-01, port: e0d, protocol: cifs, address: 192.168.0.146, netmask: 255.255.255.0 }</w:t>
-      </w:r>
-    </w:p>
-    <w:p>
-      <w:pPr>
-        <w:pStyle w:val="ConsoleBlockSmall"/>
-      </w:pPr>
-      <w:r>
-        <w:t xml:space="preserve">  - { name: cifs_data_lif2, vserver: cifs_svm, node: cluster1-02, port: e0d, protocol: cifs, address: 192.168.0.147, netmask: 255.255.255.0 }</w:t>
-      </w:r>
-    </w:p>
-    <w:p>
-      <w:pPr>
-        <w:pStyle w:val="ConsoleBlockSmall"/>
-      </w:pPr>
-      <w:r>
-        <w:t xml:space="preserve">  - { name: san_data_lif1, vserver: san_svm, node: cluster1-01, port: e0d, protocol: iscsi, address: 192.168.0.148, netmask: 255.255.255.0 }</w:t>
-      </w:r>
-    </w:p>
-    <w:p>
-      <w:pPr>
-        <w:pStyle w:val="ConsoleBlockSmall"/>
-      </w:pPr>
-      <w:r>
-        <w:t xml:space="preserve">  - { name: san_data_lif2, vserver: san_svm, node: cluster1-02, port: e0d, protocol: iscsi, address: 192.168.0.149, netmask: 255.255.255.0 }</w:t>
-      </w:r>
-    </w:p>
-    <w:p>
-      <w:pPr>
-        <w:pStyle w:val="ConsoleBlockSmall"/>
-      </w:pPr>
-    </w:p>
-    <w:p>
-      <w:pPr>
-        <w:pStyle w:val="ConsoleBlockSmall"/>
-      </w:pPr>
-      <w:r>
-        <w:t>cifs:</w:t>
-      </w:r>
-    </w:p>
-    <w:p>
-      <w:pPr>
-        <w:pStyle w:val="ConsoleBlockSmall"/>
-      </w:pPr>
-      <w:r>
-        <w:t xml:space="preserve">  - { vserver: cifs_svm, cifs_server_name: netapp1, domain: demo.netapp.com, force: true }</w:t>
-      </w:r>
-    </w:p>
-    <w:p>
-      <w:pPr>
-        <w:pStyle w:val="ConsoleBlockSmall"/>
-      </w:pPr>
-    </w:p>
-    <w:p>
-      <w:pPr>
-        <w:pStyle w:val="ConsoleBlockSmall"/>
-      </w:pPr>
-      <w:r>
-        <w:t>nas:</w:t>
-      </w:r>
-    </w:p>
-    <w:p>
-      <w:pPr>
-        <w:pStyle w:val="ConsoleBlockSmall"/>
-      </w:pPr>
-      <w:r>
         <w:t xml:space="preserve">  - { name: CifsDataVolume, protocol: cifs, vserver: cifs_svm, share: smbdata, aggr: n1_aggr1, size: 10 }</w:t>
       </w:r>
     </w:p>
@@ -10195,7 +10268,6 @@
         <w:pStyle w:val="ConsoleBlockSmall"/>
       </w:pPr>
       <w:r>
-        <w:lastRenderedPageBreak/>
         <w:t xml:space="preserve">  - { name: rhel1_igroup, vserver: san_svm, group_type: iscsi, ostype: linux, initiator: "iqn.1994-05.com.redhat:rhel1.demo.netapp.com" }</w:t>
       </w:r>
     </w:p>
@@ -10662,7 +10734,7 @@
                       <w:r>
                         <w:t xml:space="preserve">Refer to the </w:t>
                       </w:r>
-                      <w:hyperlink r:id="rId22" w:history="1">
+                      <w:hyperlink r:id="rId21" w:history="1">
                         <w:r>
                           <w:rPr>
                             <w:rStyle w:val="Hyperlink"/>
@@ -10780,7 +10852,7 @@
                     </pic:cNvPicPr>
                   </pic:nvPicPr>
                   <pic:blipFill>
-                    <a:blip r:embed="rId23" cstate="print"/>
+                    <a:blip r:embed="rId22" cstate="print"/>
                     <a:srcRect/>
                     <a:stretch>
                       <a:fillRect/>
@@ -11153,7 +11225,15 @@
                         <w:t xml:space="preserve"> NetApp, Inc. All rights reserved. No portions of this document may be reproduced without prior written consent of NetApp, Inc. Specifications are subject to change without notice. NetApp, the NetApp logo, xxx, and xxx are trademarks or registered trademarks of NetApp, Inc. in the United States and/or other countries. &lt;&lt;Insert third-party trademark notices here.&gt;&gt; All other brands or products are trademarks or registered trademarks of their respective holders and should be treated as such</w:t>
                       </w:r>
                       <w:r>
-                        <w:t>. TR-XXXXi-MMYR</w:t>
+                        <w:t>. TR-</w:t>
+                      </w:r>
+                      <w:proofErr w:type="spellStart"/>
+                      <w:r>
+                        <w:t>XXXXi</w:t>
+                      </w:r>
+                      <w:proofErr w:type="spellEnd"/>
+                      <w:r>
+                        <w:t>-MMYR</w:t>
                       </w:r>
                     </w:p>
                   </w:txbxContent>
@@ -11167,7 +11247,7 @@
       </w:r>
     </w:p>
     <w:sectPr>
-      <w:footerReference w:type="default" r:id="rId24"/>
+      <w:footerReference w:type="default" r:id="rId23"/>
       <w:pgSz w:w="12240" w:h="15840" w:code="1"/>
       <w:pgMar w:top="1440" w:right="1152" w:bottom="1440" w:left="1728" w:header="0" w:footer="288" w:gutter="0"/>
       <w:cols w:space="720"/>
@@ -11266,7 +11346,7 @@
               <w:rStyle w:val="PageNumber"/>
               <w:noProof/>
             </w:rPr>
-            <w:t>11</w:t>
+            <w:t>17</w:t>
           </w:r>
           <w:r>
             <w:rPr>
@@ -16769,7 +16849,7 @@
 </file>
 
 <file path=customXml/itemProps4.xml><?xml version="1.0" encoding="utf-8"?>
-<ds:datastoreItem xmlns:ds="http://schemas.openxmlformats.org/officeDocument/2006/customXml" ds:itemID="{65397190-2997-48C6-90B8-8338C7177512}">
+<ds:datastoreItem xmlns:ds="http://schemas.openxmlformats.org/officeDocument/2006/customXml" ds:itemID="{8642D9FF-C67A-4AC3-B6DC-BF63532E4ABE}">
   <ds:schemaRefs>
     <ds:schemaRef ds:uri="http://schemas.openxmlformats.org/officeDocument/2006/bibliography"/>
   </ds:schemaRefs>

</xml_diff>